<commit_message>
thêm tài liệu+ mock up
</commit_message>
<xml_diff>
--- a/Tài Liệu/Tài Liệu Dự Án Mẫu.docx
+++ b/Tài Liệu/Tài Liệu Dự Án Mẫu.docx
@@ -216,6 +216,7 @@
             <w:dataBinding w:prefixMappings="xmlns:ns0='http://purl.org/dc/elements/1.1/' xmlns:ns1='http://schemas.openxmlformats.org/package/2006/metadata/core-properties' " w:xpath="/ns1:coreProperties[1]/ns0:subject[1]" w:storeItemID="{6C3C8BC8-F283-45AE-878A-BAB7291924A1}"/>
             <w:text/>
           </w:sdtPr>
+          <w:sdtEndPr/>
           <w:sdtContent>
             <w:p>
               <w:pPr>
@@ -934,6 +935,7 @@
                                     <w:calendar w:val="gregorian"/>
                                   </w:date>
                                 </w:sdtPr>
+                                <w:sdtEndPr/>
                                 <w:sdtContent>
                                   <w:p>
                                     <w:pPr>
@@ -979,6 +981,7 @@
                                     <w:dataBinding w:prefixMappings="xmlns:ns0='http://schemas.openxmlformats.org/officeDocument/2006/extended-properties' " w:xpath="/ns0:Properties[1]/ns0:Company[1]" w:storeItemID="{6668398D-A668-4E3E-A5EB-62B293D839F1}"/>
                                     <w:text/>
                                   </w:sdtPr>
+                                  <w:sdtEndPr/>
                                   <w:sdtContent>
                                     <w:r>
                                       <w:rPr>
@@ -1010,6 +1013,7 @@
                                     <w:dataBinding w:prefixMappings="xmlns:ns0='http://schemas.microsoft.com/office/2006/coverPageProps' " w:xpath="/ns0:CoverPageProperties[1]/ns0:CompanyAddress[1]" w:storeItemID="{55AF091B-3C7A-41E3-B477-F2FDAA23CFDA}"/>
                                     <w:text/>
                                   </w:sdtPr>
+                                  <w:sdtEndPr/>
                                   <w:sdtContent>
                                     <w:r>
                                       <w:rPr>
@@ -1064,6 +1068,7 @@
                               <w:calendar w:val="gregorian"/>
                             </w:date>
                           </w:sdtPr>
+                          <w:sdtEndPr/>
                           <w:sdtContent>
                             <w:p>
                               <w:pPr>
@@ -1109,6 +1114,7 @@
                               <w:dataBinding w:prefixMappings="xmlns:ns0='http://schemas.openxmlformats.org/officeDocument/2006/extended-properties' " w:xpath="/ns0:Properties[1]/ns0:Company[1]" w:storeItemID="{6668398D-A668-4E3E-A5EB-62B293D839F1}"/>
                               <w:text/>
                             </w:sdtPr>
+                            <w:sdtEndPr/>
                             <w:sdtContent>
                               <w:r>
                                 <w:rPr>
@@ -1140,6 +1146,7 @@
                               <w:dataBinding w:prefixMappings="xmlns:ns0='http://schemas.microsoft.com/office/2006/coverPageProps' " w:xpath="/ns0:CoverPageProperties[1]/ns0:CompanyAddress[1]" w:storeItemID="{55AF091B-3C7A-41E3-B477-F2FDAA23CFDA}"/>
                               <w:text/>
                             </w:sdtPr>
+                            <w:sdtEndPr/>
                             <w:sdtContent>
                               <w:r>
                                 <w:rPr>
@@ -7861,10 +7868,7 @@
         <w:pStyle w:val="ListParagraph"/>
       </w:pPr>
       <w:r>
-        <w:t xml:space="preserve">Sau khi đăng nhập thì chỉ có quản trị mới sử dụng </w:t>
-      </w:r>
-      <w:r>
-        <w:t>được chức năng này.</w:t>
+        <w:t>Sau khi đăng nhập thì chỉ có quản trị mới sử dụng được chức năng này.</w:t>
       </w:r>
     </w:p>
     <w:p>
@@ -7920,22 +7924,7 @@
         <w:pStyle w:val="ListParagraph"/>
       </w:pPr>
       <w:r>
-        <w:t xml:space="preserve">Chức năng </w:t>
-      </w:r>
-      <w:r>
-        <w:t xml:space="preserve">đăng nhập </w:t>
-      </w:r>
-      <w:r>
-        <w:t>được sử dụng để</w:t>
-      </w:r>
-      <w:r>
-        <w:t xml:space="preserve"> đăng nhập vào hệ thống</w:t>
-      </w:r>
-      <w:r>
-        <w:t>. Yêu cầu của chức năng</w:t>
-      </w:r>
-      <w:r>
-        <w:t xml:space="preserve"> này là đăng nhập vào hệ thống.</w:t>
+        <w:t>Chức năng đăng nhập được sử dụng để đăng nhập vào hệ thống. Yêu cầu của chức năng này là đăng nhập vào hệ thống.</w:t>
       </w:r>
     </w:p>
     <w:p>
@@ -7966,16 +7955,7 @@
         <w:pStyle w:val="ListParagraph"/>
       </w:pPr>
       <w:r>
-        <w:t xml:space="preserve">Thông tin của </w:t>
-      </w:r>
-      <w:r>
-        <w:t>nhân viên đăng nhập</w:t>
-      </w:r>
-      <w:r>
-        <w:t xml:space="preserve">: </w:t>
-      </w:r>
-      <w:r>
-        <w:t>Email nhân viên ,mật khẩu nhân viên</w:t>
+        <w:t>Thông tin của nhân viên đăng nhập: Email nhân viên ,mật khẩu nhân viên</w:t>
       </w:r>
     </w:p>
     <w:p>
@@ -8072,19 +8052,7 @@
         <w:pStyle w:val="ListParagraph"/>
       </w:pPr>
       <w:r>
-        <w:t xml:space="preserve">Chức năng </w:t>
-      </w:r>
-      <w:r>
-        <w:t xml:space="preserve">đổi mật khẩu </w:t>
-      </w:r>
-      <w:r>
-        <w:t xml:space="preserve">được sử dụng để </w:t>
-      </w:r>
-      <w:r>
-        <w:t xml:space="preserve">đổi mật khẩu đăng nhập </w:t>
-      </w:r>
-      <w:r>
-        <w:t xml:space="preserve">vào hệ thống. Yêu cầu của chức năng này là </w:t>
+        <w:t xml:space="preserve">Chức năng đổi mật khẩu được sử dụng để đổi mật khẩu đăng nhập vào hệ thống. Yêu cầu của chức năng này là </w:t>
       </w:r>
       <w:r>
         <w:t>đổi mật khẩu cho nhân viên đăng nhập lần đầu hoặc nhân viên muốn đổi mật khẩu khác.</w:t>
@@ -10705,6 +10673,121 @@
           <w:color w:val="00B050"/>
         </w:rPr>
       </w:pPr>
+      <w:r>
+        <w:rPr>
+          <w:noProof/>
+          <w:color w:val="00B050"/>
+        </w:rPr>
+        <w:drawing>
+          <wp:inline distT="0" distB="0" distL="0" distR="0" wp14:anchorId="7D68FFC5" wp14:editId="23B959A2">
+            <wp:extent cx="5937250" cy="3244850"/>
+            <wp:effectExtent l="0" t="0" r="6350" b="0"/>
+            <wp:docPr id="15" name="Picture 15"/>
+            <wp:cNvGraphicFramePr>
+              <a:graphicFrameLocks xmlns:a="http://schemas.openxmlformats.org/drawingml/2006/main" noChangeAspect="1"/>
+            </wp:cNvGraphicFramePr>
+            <a:graphic xmlns:a="http://schemas.openxmlformats.org/drawingml/2006/main">
+              <a:graphicData uri="http://schemas.openxmlformats.org/drawingml/2006/picture">
+                <pic:pic xmlns:pic="http://schemas.openxmlformats.org/drawingml/2006/picture">
+                  <pic:nvPicPr>
+                    <pic:cNvPr id="0" name="Picture 7"/>
+                    <pic:cNvPicPr>
+                      <a:picLocks noChangeAspect="1" noChangeArrowheads="1"/>
+                    </pic:cNvPicPr>
+                  </pic:nvPicPr>
+                  <pic:blipFill>
+                    <a:blip r:embed="rId16">
+                      <a:extLst>
+                        <a:ext uri="{28A0092B-C50C-407E-A947-70E740481C1C}">
+                          <a14:useLocalDpi xmlns:a14="http://schemas.microsoft.com/office/drawing/2010/main" val="0"/>
+                        </a:ext>
+                      </a:extLst>
+                    </a:blip>
+                    <a:srcRect/>
+                    <a:stretch>
+                      <a:fillRect/>
+                    </a:stretch>
+                  </pic:blipFill>
+                  <pic:spPr bwMode="auto">
+                    <a:xfrm>
+                      <a:off x="0" y="0"/>
+                      <a:ext cx="5937250" cy="3244850"/>
+                    </a:xfrm>
+                    <a:prstGeom prst="rect">
+                      <a:avLst/>
+                    </a:prstGeom>
+                    <a:noFill/>
+                    <a:ln>
+                      <a:noFill/>
+                    </a:ln>
+                  </pic:spPr>
+                </pic:pic>
+              </a:graphicData>
+            </a:graphic>
+          </wp:inline>
+        </w:drawing>
+      </w:r>
+    </w:p>
+    <w:p>
+      <w:pPr>
+        <w:rPr>
+          <w:color w:val="00B050"/>
+        </w:rPr>
+      </w:pPr>
+      <w:r>
+        <w:rPr>
+          <w:noProof/>
+          <w:color w:val="00B050"/>
+        </w:rPr>
+        <w:drawing>
+          <wp:inline distT="0" distB="0" distL="0" distR="0" wp14:anchorId="351A9A22" wp14:editId="19753DFF">
+            <wp:extent cx="5937250" cy="1066800"/>
+            <wp:effectExtent l="0" t="0" r="6350" b="0"/>
+            <wp:docPr id="17" name="Picture 17"/>
+            <wp:cNvGraphicFramePr>
+              <a:graphicFrameLocks xmlns:a="http://schemas.openxmlformats.org/drawingml/2006/main" noChangeAspect="1"/>
+            </wp:cNvGraphicFramePr>
+            <a:graphic xmlns:a="http://schemas.openxmlformats.org/drawingml/2006/main">
+              <a:graphicData uri="http://schemas.openxmlformats.org/drawingml/2006/picture">
+                <pic:pic xmlns:pic="http://schemas.openxmlformats.org/drawingml/2006/picture">
+                  <pic:nvPicPr>
+                    <pic:cNvPr id="0" name="Picture 9"/>
+                    <pic:cNvPicPr>
+                      <a:picLocks noChangeAspect="1" noChangeArrowheads="1"/>
+                    </pic:cNvPicPr>
+                  </pic:nvPicPr>
+                  <pic:blipFill>
+                    <a:blip r:embed="rId17">
+                      <a:extLst>
+                        <a:ext uri="{28A0092B-C50C-407E-A947-70E740481C1C}">
+                          <a14:useLocalDpi xmlns:a14="http://schemas.microsoft.com/office/drawing/2010/main" val="0"/>
+                        </a:ext>
+                      </a:extLst>
+                    </a:blip>
+                    <a:srcRect/>
+                    <a:stretch>
+                      <a:fillRect/>
+                    </a:stretch>
+                  </pic:blipFill>
+                  <pic:spPr bwMode="auto">
+                    <a:xfrm>
+                      <a:off x="0" y="0"/>
+                      <a:ext cx="5937250" cy="1066800"/>
+                    </a:xfrm>
+                    <a:prstGeom prst="rect">
+                      <a:avLst/>
+                    </a:prstGeom>
+                    <a:noFill/>
+                    <a:ln>
+                      <a:noFill/>
+                    </a:ln>
+                  </pic:spPr>
+                </pic:pic>
+              </a:graphicData>
+            </a:graphic>
+          </wp:inline>
+        </w:drawing>
+      </w:r>
     </w:p>
     <w:p>
       <w:pPr>
@@ -10866,6 +10949,13 @@
                 <w:szCs w:val="24"/>
               </w:rPr>
             </w:pPr>
+            <w:r>
+              <w:rPr>
+                <w:sz w:val="24"/>
+                <w:szCs w:val="24"/>
+              </w:rPr>
+              <w:t>1</w:t>
+            </w:r>
           </w:p>
         </w:tc>
         <w:tc>
@@ -10880,6 +10970,13 @@
                 <w:szCs w:val="24"/>
               </w:rPr>
             </w:pPr>
+            <w:r>
+              <w:rPr>
+                <w:sz w:val="24"/>
+                <w:szCs w:val="24"/>
+              </w:rPr>
+              <w:t>Cửa sổ</w:t>
+            </w:r>
           </w:p>
         </w:tc>
         <w:tc>
@@ -10894,6 +10991,13 @@
                 <w:szCs w:val="24"/>
               </w:rPr>
             </w:pPr>
+            <w:r>
+              <w:rPr>
+                <w:sz w:val="24"/>
+                <w:szCs w:val="24"/>
+              </w:rPr>
+              <w:t>Initialize</w:t>
+            </w:r>
           </w:p>
         </w:tc>
         <w:tc>
@@ -10907,6 +11011,20 @@
                 <w:szCs w:val="24"/>
               </w:rPr>
             </w:pPr>
+            <w:r>
+              <w:rPr>
+                <w:sz w:val="24"/>
+                <w:szCs w:val="24"/>
+              </w:rPr>
+              <w:t xml:space="preserve">Hiển thị </w:t>
+            </w:r>
+            <w:r>
+              <w:rPr>
+                <w:sz w:val="24"/>
+                <w:szCs w:val="24"/>
+              </w:rPr>
+              <w:t>cửa sổ chính</w:t>
+            </w:r>
           </w:p>
         </w:tc>
       </w:tr>
@@ -10923,6 +11041,13 @@
                 <w:szCs w:val="24"/>
               </w:rPr>
             </w:pPr>
+            <w:r>
+              <w:rPr>
+                <w:sz w:val="24"/>
+                <w:szCs w:val="24"/>
+              </w:rPr>
+              <w:t>2</w:t>
+            </w:r>
           </w:p>
         </w:tc>
         <w:tc>
@@ -10937,6 +11062,13 @@
                 <w:szCs w:val="24"/>
               </w:rPr>
             </w:pPr>
+            <w:r>
+              <w:rPr>
+                <w:sz w:val="24"/>
+                <w:szCs w:val="24"/>
+              </w:rPr>
+              <w:t>Hệ thống</w:t>
+            </w:r>
           </w:p>
         </w:tc>
         <w:tc>
@@ -10951,6 +11083,13 @@
                 <w:szCs w:val="24"/>
               </w:rPr>
             </w:pPr>
+            <w:r>
+              <w:rPr>
+                <w:sz w:val="24"/>
+                <w:szCs w:val="24"/>
+              </w:rPr>
+              <w:t>Click</w:t>
+            </w:r>
           </w:p>
         </w:tc>
         <w:tc>
@@ -10964,6 +11103,13 @@
                 <w:szCs w:val="24"/>
               </w:rPr>
             </w:pPr>
+            <w:r>
+              <w:rPr>
+                <w:sz w:val="24"/>
+                <w:szCs w:val="24"/>
+              </w:rPr>
+              <w:t xml:space="preserve">Xổ các chức năng con </w:t>
+            </w:r>
           </w:p>
         </w:tc>
       </w:tr>
@@ -10980,6 +11126,13 @@
                 <w:szCs w:val="24"/>
               </w:rPr>
             </w:pPr>
+            <w:r>
+              <w:rPr>
+                <w:sz w:val="24"/>
+                <w:szCs w:val="24"/>
+              </w:rPr>
+              <w:t>3</w:t>
+            </w:r>
           </w:p>
         </w:tc>
         <w:tc>
@@ -10994,6 +11147,13 @@
                 <w:szCs w:val="24"/>
               </w:rPr>
             </w:pPr>
+            <w:r>
+              <w:rPr>
+                <w:sz w:val="24"/>
+                <w:szCs w:val="24"/>
+              </w:rPr>
+              <w:t>Danh mục</w:t>
+            </w:r>
           </w:p>
         </w:tc>
         <w:tc>
@@ -11008,6 +11168,13 @@
                 <w:szCs w:val="24"/>
               </w:rPr>
             </w:pPr>
+            <w:r>
+              <w:rPr>
+                <w:sz w:val="24"/>
+                <w:szCs w:val="24"/>
+              </w:rPr>
+              <w:t>Click</w:t>
+            </w:r>
           </w:p>
         </w:tc>
         <w:tc>
@@ -11021,6 +11188,13 @@
                 <w:szCs w:val="24"/>
               </w:rPr>
             </w:pPr>
+            <w:r>
+              <w:rPr>
+                <w:sz w:val="24"/>
+                <w:szCs w:val="24"/>
+              </w:rPr>
+              <w:t>Xổ các chức năng con</w:t>
+            </w:r>
           </w:p>
         </w:tc>
       </w:tr>
@@ -11037,6 +11211,13 @@
                 <w:szCs w:val="24"/>
               </w:rPr>
             </w:pPr>
+            <w:r>
+              <w:rPr>
+                <w:sz w:val="24"/>
+                <w:szCs w:val="24"/>
+              </w:rPr>
+              <w:t>4</w:t>
+            </w:r>
           </w:p>
         </w:tc>
         <w:tc>
@@ -11051,6 +11232,13 @@
                 <w:szCs w:val="24"/>
               </w:rPr>
             </w:pPr>
+            <w:r>
+              <w:rPr>
+                <w:sz w:val="24"/>
+                <w:szCs w:val="24"/>
+              </w:rPr>
+              <w:t>Thống kê</w:t>
+            </w:r>
           </w:p>
         </w:tc>
         <w:tc>
@@ -11065,6 +11253,13 @@
                 <w:szCs w:val="24"/>
               </w:rPr>
             </w:pPr>
+            <w:r>
+              <w:rPr>
+                <w:sz w:val="24"/>
+                <w:szCs w:val="24"/>
+              </w:rPr>
+              <w:t>Click</w:t>
+            </w:r>
           </w:p>
         </w:tc>
         <w:tc>
@@ -11078,6 +11273,13 @@
                 <w:szCs w:val="24"/>
               </w:rPr>
             </w:pPr>
+            <w:r>
+              <w:rPr>
+                <w:sz w:val="24"/>
+                <w:szCs w:val="24"/>
+              </w:rPr>
+              <w:t>Xổ các chức năng con</w:t>
+            </w:r>
           </w:p>
         </w:tc>
       </w:tr>
@@ -11094,6 +11296,13 @@
                 <w:szCs w:val="24"/>
               </w:rPr>
             </w:pPr>
+            <w:r>
+              <w:rPr>
+                <w:sz w:val="24"/>
+                <w:szCs w:val="24"/>
+              </w:rPr>
+              <w:t>5</w:t>
+            </w:r>
           </w:p>
         </w:tc>
         <w:tc>
@@ -11108,6 +11317,13 @@
                 <w:szCs w:val="24"/>
               </w:rPr>
             </w:pPr>
+            <w:r>
+              <w:rPr>
+                <w:sz w:val="24"/>
+                <w:szCs w:val="24"/>
+              </w:rPr>
+              <w:t>Hướng dẫn</w:t>
+            </w:r>
           </w:p>
         </w:tc>
         <w:tc>
@@ -11122,6 +11338,13 @@
                 <w:szCs w:val="24"/>
               </w:rPr>
             </w:pPr>
+            <w:r>
+              <w:rPr>
+                <w:sz w:val="24"/>
+                <w:szCs w:val="24"/>
+              </w:rPr>
+              <w:t>Click</w:t>
+            </w:r>
           </w:p>
         </w:tc>
         <w:tc>
@@ -11135,6 +11358,13 @@
                 <w:szCs w:val="24"/>
               </w:rPr>
             </w:pPr>
+            <w:r>
+              <w:rPr>
+                <w:sz w:val="24"/>
+                <w:szCs w:val="24"/>
+              </w:rPr>
+              <w:t>Xổ các chức năng con</w:t>
+            </w:r>
           </w:p>
         </w:tc>
       </w:tr>
@@ -11151,6 +11381,13 @@
                 <w:szCs w:val="24"/>
               </w:rPr>
             </w:pPr>
+            <w:r>
+              <w:rPr>
+                <w:sz w:val="24"/>
+                <w:szCs w:val="24"/>
+              </w:rPr>
+              <w:t>6</w:t>
+            </w:r>
           </w:p>
         </w:tc>
         <w:tc>
@@ -11159,12 +11396,104 @@
           </w:tcPr>
           <w:p>
             <w:pPr>
+              <w:jc w:val="left"/>
+              <w:rPr>
+                <w:sz w:val="24"/>
+                <w:szCs w:val="24"/>
+              </w:rPr>
+            </w:pPr>
+            <w:r>
+              <w:rPr>
+                <w:sz w:val="24"/>
+                <w:szCs w:val="24"/>
+              </w:rPr>
+              <w:t>Đăng Nhập</w:t>
+            </w:r>
+          </w:p>
+        </w:tc>
+        <w:tc>
+          <w:tcPr>
+            <w:tcW w:w="1010" w:type="pct"/>
+          </w:tcPr>
+          <w:p>
+            <w:pPr>
               <w:jc w:val="center"/>
               <w:rPr>
                 <w:sz w:val="24"/>
                 <w:szCs w:val="24"/>
               </w:rPr>
             </w:pPr>
+            <w:r>
+              <w:rPr>
+                <w:sz w:val="24"/>
+                <w:szCs w:val="24"/>
+              </w:rPr>
+              <w:t>Click</w:t>
+            </w:r>
+          </w:p>
+        </w:tc>
+        <w:tc>
+          <w:tcPr>
+            <w:tcW w:w="2598" w:type="pct"/>
+          </w:tcPr>
+          <w:p>
+            <w:pPr>
+              <w:rPr>
+                <w:sz w:val="24"/>
+                <w:szCs w:val="24"/>
+              </w:rPr>
+            </w:pPr>
+            <w:r>
+              <w:rPr>
+                <w:sz w:val="24"/>
+                <w:szCs w:val="24"/>
+              </w:rPr>
+              <w:t>Mở cửa sổ đăng nhập</w:t>
+            </w:r>
+          </w:p>
+        </w:tc>
+      </w:tr>
+      <w:tr>
+        <w:tc>
+          <w:tcPr>
+            <w:tcW w:w="330" w:type="pct"/>
+          </w:tcPr>
+          <w:p>
+            <w:pPr>
+              <w:jc w:val="center"/>
+              <w:rPr>
+                <w:sz w:val="24"/>
+                <w:szCs w:val="24"/>
+              </w:rPr>
+            </w:pPr>
+            <w:r>
+              <w:rPr>
+                <w:sz w:val="24"/>
+                <w:szCs w:val="24"/>
+              </w:rPr>
+              <w:t>7</w:t>
+            </w:r>
+          </w:p>
+        </w:tc>
+        <w:tc>
+          <w:tcPr>
+            <w:tcW w:w="1062" w:type="pct"/>
+          </w:tcPr>
+          <w:p>
+            <w:pPr>
+              <w:jc w:val="left"/>
+              <w:rPr>
+                <w:sz w:val="24"/>
+                <w:szCs w:val="24"/>
+              </w:rPr>
+            </w:pPr>
+            <w:r>
+              <w:rPr>
+                <w:sz w:val="24"/>
+                <w:szCs w:val="24"/>
+              </w:rPr>
+              <w:t>Đổi mật khẩu</w:t>
+            </w:r>
           </w:p>
         </w:tc>
         <w:tc>
@@ -11179,6 +11508,13 @@
                 <w:szCs w:val="24"/>
               </w:rPr>
             </w:pPr>
+            <w:r>
+              <w:rPr>
+                <w:sz w:val="24"/>
+                <w:szCs w:val="24"/>
+              </w:rPr>
+              <w:t>Click</w:t>
+            </w:r>
           </w:p>
         </w:tc>
         <w:tc>
@@ -11192,6 +11528,526 @@
                 <w:szCs w:val="24"/>
               </w:rPr>
             </w:pPr>
+            <w:r>
+              <w:rPr>
+                <w:sz w:val="24"/>
+                <w:szCs w:val="24"/>
+              </w:rPr>
+              <w:t xml:space="preserve">Mở cửa sổ đổi mật khẩu </w:t>
+            </w:r>
+          </w:p>
+        </w:tc>
+      </w:tr>
+      <w:tr>
+        <w:tc>
+          <w:tcPr>
+            <w:tcW w:w="330" w:type="pct"/>
+          </w:tcPr>
+          <w:p>
+            <w:pPr>
+              <w:jc w:val="center"/>
+              <w:rPr>
+                <w:sz w:val="24"/>
+                <w:szCs w:val="24"/>
+              </w:rPr>
+            </w:pPr>
+            <w:r>
+              <w:rPr>
+                <w:sz w:val="24"/>
+                <w:szCs w:val="24"/>
+              </w:rPr>
+              <w:t>8</w:t>
+            </w:r>
+          </w:p>
+        </w:tc>
+        <w:tc>
+          <w:tcPr>
+            <w:tcW w:w="1062" w:type="pct"/>
+          </w:tcPr>
+          <w:p>
+            <w:pPr>
+              <w:jc w:val="left"/>
+              <w:rPr>
+                <w:sz w:val="24"/>
+                <w:szCs w:val="24"/>
+              </w:rPr>
+            </w:pPr>
+            <w:r>
+              <w:rPr>
+                <w:sz w:val="24"/>
+                <w:szCs w:val="24"/>
+              </w:rPr>
+              <w:t>Nhân Viên</w:t>
+            </w:r>
+          </w:p>
+        </w:tc>
+        <w:tc>
+          <w:tcPr>
+            <w:tcW w:w="1010" w:type="pct"/>
+          </w:tcPr>
+          <w:p>
+            <w:pPr>
+              <w:jc w:val="center"/>
+              <w:rPr>
+                <w:sz w:val="24"/>
+                <w:szCs w:val="24"/>
+              </w:rPr>
+            </w:pPr>
+            <w:r>
+              <w:rPr>
+                <w:sz w:val="24"/>
+                <w:szCs w:val="24"/>
+              </w:rPr>
+              <w:t>Click</w:t>
+            </w:r>
+          </w:p>
+        </w:tc>
+        <w:tc>
+          <w:tcPr>
+            <w:tcW w:w="2598" w:type="pct"/>
+          </w:tcPr>
+          <w:p>
+            <w:pPr>
+              <w:rPr>
+                <w:sz w:val="24"/>
+                <w:szCs w:val="24"/>
+              </w:rPr>
+            </w:pPr>
+            <w:r>
+              <w:rPr>
+                <w:sz w:val="24"/>
+                <w:szCs w:val="24"/>
+              </w:rPr>
+              <w:t>Mở cửa sổ nhân viên</w:t>
+            </w:r>
+          </w:p>
+        </w:tc>
+      </w:tr>
+      <w:tr>
+        <w:tc>
+          <w:tcPr>
+            <w:tcW w:w="330" w:type="pct"/>
+          </w:tcPr>
+          <w:p>
+            <w:pPr>
+              <w:jc w:val="center"/>
+              <w:rPr>
+                <w:sz w:val="24"/>
+                <w:szCs w:val="24"/>
+              </w:rPr>
+            </w:pPr>
+            <w:r>
+              <w:rPr>
+                <w:sz w:val="24"/>
+                <w:szCs w:val="24"/>
+              </w:rPr>
+              <w:t>9</w:t>
+            </w:r>
+          </w:p>
+        </w:tc>
+        <w:tc>
+          <w:tcPr>
+            <w:tcW w:w="1062" w:type="pct"/>
+          </w:tcPr>
+          <w:p>
+            <w:pPr>
+              <w:jc w:val="left"/>
+              <w:rPr>
+                <w:sz w:val="24"/>
+                <w:szCs w:val="24"/>
+              </w:rPr>
+            </w:pPr>
+            <w:r>
+              <w:rPr>
+                <w:sz w:val="24"/>
+                <w:szCs w:val="24"/>
+              </w:rPr>
+              <w:t>Khách Hàng</w:t>
+            </w:r>
+          </w:p>
+        </w:tc>
+        <w:tc>
+          <w:tcPr>
+            <w:tcW w:w="1010" w:type="pct"/>
+          </w:tcPr>
+          <w:p>
+            <w:pPr>
+              <w:jc w:val="center"/>
+              <w:rPr>
+                <w:sz w:val="24"/>
+                <w:szCs w:val="24"/>
+              </w:rPr>
+            </w:pPr>
+            <w:r>
+              <w:rPr>
+                <w:sz w:val="24"/>
+                <w:szCs w:val="24"/>
+              </w:rPr>
+              <w:t>Click</w:t>
+            </w:r>
+          </w:p>
+        </w:tc>
+        <w:tc>
+          <w:tcPr>
+            <w:tcW w:w="2598" w:type="pct"/>
+          </w:tcPr>
+          <w:p>
+            <w:pPr>
+              <w:rPr>
+                <w:sz w:val="24"/>
+                <w:szCs w:val="24"/>
+              </w:rPr>
+            </w:pPr>
+            <w:r>
+              <w:rPr>
+                <w:sz w:val="24"/>
+                <w:szCs w:val="24"/>
+              </w:rPr>
+              <w:t>Mở cửa sổ khách hàng</w:t>
+            </w:r>
+          </w:p>
+        </w:tc>
+      </w:tr>
+      <w:tr>
+        <w:tc>
+          <w:tcPr>
+            <w:tcW w:w="330" w:type="pct"/>
+          </w:tcPr>
+          <w:p>
+            <w:pPr>
+              <w:jc w:val="center"/>
+              <w:rPr>
+                <w:sz w:val="24"/>
+                <w:szCs w:val="24"/>
+              </w:rPr>
+            </w:pPr>
+            <w:r>
+              <w:rPr>
+                <w:sz w:val="24"/>
+                <w:szCs w:val="24"/>
+              </w:rPr>
+              <w:t>10</w:t>
+            </w:r>
+          </w:p>
+        </w:tc>
+        <w:tc>
+          <w:tcPr>
+            <w:tcW w:w="1062" w:type="pct"/>
+          </w:tcPr>
+          <w:p>
+            <w:pPr>
+              <w:jc w:val="left"/>
+              <w:rPr>
+                <w:sz w:val="24"/>
+                <w:szCs w:val="24"/>
+              </w:rPr>
+            </w:pPr>
+            <w:r>
+              <w:rPr>
+                <w:sz w:val="24"/>
+                <w:szCs w:val="24"/>
+              </w:rPr>
+              <w:t>Hàng</w:t>
+            </w:r>
+          </w:p>
+        </w:tc>
+        <w:tc>
+          <w:tcPr>
+            <w:tcW w:w="1010" w:type="pct"/>
+          </w:tcPr>
+          <w:p>
+            <w:pPr>
+              <w:jc w:val="center"/>
+              <w:rPr>
+                <w:sz w:val="24"/>
+                <w:szCs w:val="24"/>
+              </w:rPr>
+            </w:pPr>
+            <w:r>
+              <w:rPr>
+                <w:sz w:val="24"/>
+                <w:szCs w:val="24"/>
+              </w:rPr>
+              <w:t>Click</w:t>
+            </w:r>
+          </w:p>
+        </w:tc>
+        <w:tc>
+          <w:tcPr>
+            <w:tcW w:w="2598" w:type="pct"/>
+          </w:tcPr>
+          <w:p>
+            <w:pPr>
+              <w:rPr>
+                <w:sz w:val="24"/>
+                <w:szCs w:val="24"/>
+              </w:rPr>
+            </w:pPr>
+            <w:r>
+              <w:rPr>
+                <w:sz w:val="24"/>
+                <w:szCs w:val="24"/>
+              </w:rPr>
+              <w:t>Mở cửa sổ hàng</w:t>
+            </w:r>
+          </w:p>
+        </w:tc>
+      </w:tr>
+      <w:tr>
+        <w:tc>
+          <w:tcPr>
+            <w:tcW w:w="330" w:type="pct"/>
+          </w:tcPr>
+          <w:p>
+            <w:pPr>
+              <w:jc w:val="center"/>
+              <w:rPr>
+                <w:sz w:val="24"/>
+                <w:szCs w:val="24"/>
+              </w:rPr>
+            </w:pPr>
+            <w:r>
+              <w:rPr>
+                <w:sz w:val="24"/>
+                <w:szCs w:val="24"/>
+              </w:rPr>
+              <w:t>11</w:t>
+            </w:r>
+          </w:p>
+        </w:tc>
+        <w:tc>
+          <w:tcPr>
+            <w:tcW w:w="1062" w:type="pct"/>
+          </w:tcPr>
+          <w:p>
+            <w:pPr>
+              <w:jc w:val="left"/>
+              <w:rPr>
+                <w:sz w:val="24"/>
+                <w:szCs w:val="24"/>
+              </w:rPr>
+            </w:pPr>
+            <w:r>
+              <w:rPr>
+                <w:sz w:val="24"/>
+                <w:szCs w:val="24"/>
+              </w:rPr>
+              <w:t>Thống kê sản phẩm</w:t>
+            </w:r>
+          </w:p>
+        </w:tc>
+        <w:tc>
+          <w:tcPr>
+            <w:tcW w:w="1010" w:type="pct"/>
+          </w:tcPr>
+          <w:p>
+            <w:pPr>
+              <w:jc w:val="center"/>
+              <w:rPr>
+                <w:sz w:val="24"/>
+                <w:szCs w:val="24"/>
+              </w:rPr>
+            </w:pPr>
+            <w:r>
+              <w:rPr>
+                <w:sz w:val="24"/>
+                <w:szCs w:val="24"/>
+              </w:rPr>
+              <w:t>Click</w:t>
+            </w:r>
+          </w:p>
+        </w:tc>
+        <w:tc>
+          <w:tcPr>
+            <w:tcW w:w="2598" w:type="pct"/>
+          </w:tcPr>
+          <w:p>
+            <w:pPr>
+              <w:rPr>
+                <w:sz w:val="24"/>
+                <w:szCs w:val="24"/>
+              </w:rPr>
+            </w:pPr>
+            <w:r>
+              <w:rPr>
+                <w:sz w:val="24"/>
+                <w:szCs w:val="24"/>
+              </w:rPr>
+              <w:t>Mở cửa sổ thống kê sản phẩm</w:t>
+            </w:r>
+          </w:p>
+        </w:tc>
+      </w:tr>
+      <w:tr>
+        <w:tc>
+          <w:tcPr>
+            <w:tcW w:w="330" w:type="pct"/>
+          </w:tcPr>
+          <w:p>
+            <w:pPr>
+              <w:jc w:val="center"/>
+              <w:rPr>
+                <w:sz w:val="24"/>
+                <w:szCs w:val="24"/>
+              </w:rPr>
+            </w:pPr>
+            <w:r>
+              <w:rPr>
+                <w:sz w:val="24"/>
+                <w:szCs w:val="24"/>
+              </w:rPr>
+              <w:t>12</w:t>
+            </w:r>
+          </w:p>
+        </w:tc>
+        <w:tc>
+          <w:tcPr>
+            <w:tcW w:w="1062" w:type="pct"/>
+          </w:tcPr>
+          <w:p>
+            <w:pPr>
+              <w:jc w:val="left"/>
+              <w:rPr>
+                <w:sz w:val="24"/>
+                <w:szCs w:val="24"/>
+              </w:rPr>
+            </w:pPr>
+            <w:r>
+              <w:rPr>
+                <w:sz w:val="24"/>
+                <w:szCs w:val="24"/>
+              </w:rPr>
+              <w:t>Hướng dẫn sử dụng</w:t>
+            </w:r>
+          </w:p>
+        </w:tc>
+        <w:tc>
+          <w:tcPr>
+            <w:tcW w:w="1010" w:type="pct"/>
+          </w:tcPr>
+          <w:p>
+            <w:pPr>
+              <w:jc w:val="center"/>
+              <w:rPr>
+                <w:sz w:val="24"/>
+                <w:szCs w:val="24"/>
+              </w:rPr>
+            </w:pPr>
+            <w:r>
+              <w:rPr>
+                <w:sz w:val="24"/>
+                <w:szCs w:val="24"/>
+              </w:rPr>
+              <w:t>Click</w:t>
+            </w:r>
+          </w:p>
+        </w:tc>
+        <w:tc>
+          <w:tcPr>
+            <w:tcW w:w="2598" w:type="pct"/>
+          </w:tcPr>
+          <w:p>
+            <w:pPr>
+              <w:rPr>
+                <w:sz w:val="24"/>
+                <w:szCs w:val="24"/>
+              </w:rPr>
+            </w:pPr>
+            <w:r>
+              <w:rPr>
+                <w:sz w:val="24"/>
+                <w:szCs w:val="24"/>
+              </w:rPr>
+              <w:t>Mở file hướng dẫn sử dụng</w:t>
+            </w:r>
+          </w:p>
+        </w:tc>
+      </w:tr>
+      <w:tr>
+        <w:trPr>
+          <w:trHeight w:val="50"/>
+        </w:trPr>
+        <w:tc>
+          <w:tcPr>
+            <w:tcW w:w="330" w:type="pct"/>
+          </w:tcPr>
+          <w:p>
+            <w:pPr>
+              <w:jc w:val="center"/>
+              <w:rPr>
+                <w:sz w:val="24"/>
+                <w:szCs w:val="24"/>
+              </w:rPr>
+            </w:pPr>
+            <w:r>
+              <w:rPr>
+                <w:sz w:val="24"/>
+                <w:szCs w:val="24"/>
+              </w:rPr>
+              <w:t>13</w:t>
+            </w:r>
+          </w:p>
+        </w:tc>
+        <w:tc>
+          <w:tcPr>
+            <w:tcW w:w="1062" w:type="pct"/>
+          </w:tcPr>
+          <w:p>
+            <w:pPr>
+              <w:jc w:val="left"/>
+              <w:rPr>
+                <w:sz w:val="24"/>
+                <w:szCs w:val="24"/>
+              </w:rPr>
+            </w:pPr>
+            <w:r>
+              <w:rPr>
+                <w:sz w:val="24"/>
+                <w:szCs w:val="24"/>
+              </w:rPr>
+              <w:t>Thoát</w:t>
+            </w:r>
+          </w:p>
+        </w:tc>
+        <w:tc>
+          <w:tcPr>
+            <w:tcW w:w="1010" w:type="pct"/>
+          </w:tcPr>
+          <w:p>
+            <w:pPr>
+              <w:jc w:val="center"/>
+              <w:rPr>
+                <w:sz w:val="24"/>
+                <w:szCs w:val="24"/>
+              </w:rPr>
+            </w:pPr>
+            <w:r>
+              <w:rPr>
+                <w:sz w:val="24"/>
+                <w:szCs w:val="24"/>
+              </w:rPr>
+              <w:t>Click</w:t>
+            </w:r>
+          </w:p>
+        </w:tc>
+        <w:tc>
+          <w:tcPr>
+            <w:tcW w:w="2598" w:type="pct"/>
+          </w:tcPr>
+          <w:p>
+            <w:pPr>
+              <w:rPr>
+                <w:sz w:val="24"/>
+                <w:szCs w:val="24"/>
+              </w:rPr>
+            </w:pPr>
+            <w:r>
+              <w:rPr>
+                <w:sz w:val="24"/>
+                <w:szCs w:val="24"/>
+              </w:rPr>
+              <w:t>Thoát ứng dụng</w:t>
+            </w:r>
           </w:p>
         </w:tc>
       </w:tr>
@@ -11274,12 +12130,11 @@
         <w:rPr>
           <w:noProof/>
         </w:rPr>
-        <w:lastRenderedPageBreak/>
         <w:drawing>
-          <wp:inline distT="0" distB="0" distL="0" distR="0" wp14:anchorId="30D24F94" wp14:editId="05B35765">
-            <wp:extent cx="5943600" cy="4540250"/>
+          <wp:inline distT="0" distB="0" distL="0" distR="0" wp14:anchorId="23D31803" wp14:editId="6F610DFB">
+            <wp:extent cx="5943600" cy="3397250"/>
             <wp:effectExtent l="0" t="0" r="0" b="0"/>
-            <wp:docPr id="1" name="Picture 1"/>
+            <wp:docPr id="16" name="Picture 16"/>
             <wp:cNvGraphicFramePr>
               <a:graphicFrameLocks xmlns:a="http://schemas.openxmlformats.org/drawingml/2006/main" noChangeAspect="1"/>
             </wp:cNvGraphicFramePr>
@@ -11287,23 +12142,36 @@
               <a:graphicData uri="http://schemas.openxmlformats.org/drawingml/2006/picture">
                 <pic:pic xmlns:pic="http://schemas.openxmlformats.org/drawingml/2006/picture">
                   <pic:nvPicPr>
-                    <pic:cNvPr id="1" name=""/>
-                    <pic:cNvPicPr/>
+                    <pic:cNvPr id="0" name="Picture 3"/>
+                    <pic:cNvPicPr>
+                      <a:picLocks noChangeAspect="1" noChangeArrowheads="1"/>
+                    </pic:cNvPicPr>
                   </pic:nvPicPr>
                   <pic:blipFill>
-                    <a:blip r:embed="rId16"/>
+                    <a:blip r:embed="rId18">
+                      <a:extLst>
+                        <a:ext uri="{28A0092B-C50C-407E-A947-70E740481C1C}">
+                          <a14:useLocalDpi xmlns:a14="http://schemas.microsoft.com/office/drawing/2010/main" val="0"/>
+                        </a:ext>
+                      </a:extLst>
+                    </a:blip>
+                    <a:srcRect/>
                     <a:stretch>
                       <a:fillRect/>
                     </a:stretch>
                   </pic:blipFill>
-                  <pic:spPr>
+                  <pic:spPr bwMode="auto">
                     <a:xfrm>
                       <a:off x="0" y="0"/>
-                      <a:ext cx="5943600" cy="4540250"/>
+                      <a:ext cx="5943600" cy="3397250"/>
                     </a:xfrm>
                     <a:prstGeom prst="rect">
                       <a:avLst/>
                     </a:prstGeom>
+                    <a:noFill/>
+                    <a:ln>
+                      <a:noFill/>
+                    </a:ln>
                   </pic:spPr>
                 </pic:pic>
               </a:graphicData>
@@ -12123,7 +12991,6 @@
     </w:p>
     <w:p>
       <w:pPr>
-        <w:jc w:val="center"/>
         <w:rPr>
           <w:rFonts w:ascii="Times New Roman Bold" w:hAnsi="Times New Roman Bold"/>
           <w:b/>
@@ -12135,339 +13002,57 @@
           <w:rFonts w:ascii="Times New Roman Bold" w:hAnsi="Times New Roman Bold"/>
           <w:b/>
           <w:smallCaps/>
+          <w:noProof/>
         </w:rPr>
-        <w:t>s</w:t>
-      </w:r>
-    </w:p>
-    <w:p>
-      <w:pPr>
-        <w:rPr>
-          <w:rFonts w:ascii="Times New Roman Bold" w:hAnsi="Times New Roman Bold"/>
-          <w:b/>
-          <w:smallCaps/>
-        </w:rPr>
-      </w:pPr>
-      <w:r>
-        <w:rPr>
-          <w:rFonts w:ascii="Times New Roman Bold" w:hAnsi="Times New Roman Bold"/>
-          <w:b/>
-          <w:smallCaps/>
-        </w:rPr>
-        <w:t>Mô tả hoạt động:</w:t>
-      </w:r>
-    </w:p>
-    <w:tbl>
-      <w:tblPr>
-        <w:tblStyle w:val="TableGrid"/>
-        <w:tblW w:w="5005" w:type="pct"/>
-        <w:tblLook w:val="04A0" w:firstRow="1" w:lastRow="0" w:firstColumn="1" w:lastColumn="0" w:noHBand="0" w:noVBand="1"/>
-      </w:tblPr>
-      <w:tblGrid>
-        <w:gridCol w:w="618"/>
-        <w:gridCol w:w="1628"/>
-        <w:gridCol w:w="1353"/>
-        <w:gridCol w:w="5760"/>
-      </w:tblGrid>
-      <w:tr>
-        <w:tc>
-          <w:tcPr>
-            <w:tcW w:w="330" w:type="pct"/>
-            <w:shd w:val="clear" w:color="auto" w:fill="F2F2F2" w:themeFill="background1" w:themeFillShade="F2"/>
-          </w:tcPr>
-          <w:p>
-            <w:pPr>
-              <w:jc w:val="center"/>
-              <w:rPr>
-                <w:rFonts w:ascii="Times New Roman Bold" w:hAnsi="Times New Roman Bold"/>
-                <w:b/>
-                <w:smallCaps/>
-                <w:sz w:val="24"/>
-                <w:szCs w:val="24"/>
-              </w:rPr>
-            </w:pPr>
-            <w:r>
-              <w:rPr>
-                <w:rFonts w:ascii="Times New Roman Bold" w:hAnsi="Times New Roman Bold"/>
-                <w:b/>
-                <w:smallCaps/>
-                <w:sz w:val="24"/>
-                <w:szCs w:val="24"/>
-              </w:rPr>
-              <w:t>TT</w:t>
-            </w:r>
-          </w:p>
-        </w:tc>
-        <w:tc>
-          <w:tcPr>
-            <w:tcW w:w="870" w:type="pct"/>
-            <w:shd w:val="clear" w:color="auto" w:fill="F2F2F2" w:themeFill="background1" w:themeFillShade="F2"/>
-          </w:tcPr>
-          <w:p>
-            <w:pPr>
-              <w:jc w:val="center"/>
-              <w:rPr>
-                <w:rFonts w:ascii="Times New Roman Bold" w:hAnsi="Times New Roman Bold"/>
-                <w:b/>
-                <w:smallCaps/>
-                <w:sz w:val="24"/>
-                <w:szCs w:val="24"/>
-              </w:rPr>
-            </w:pPr>
-            <w:r>
-              <w:rPr>
-                <w:rFonts w:ascii="Times New Roman Bold" w:hAnsi="Times New Roman Bold"/>
-                <w:b/>
-                <w:smallCaps/>
-                <w:sz w:val="24"/>
-                <w:szCs w:val="24"/>
-              </w:rPr>
-              <w:t>Điều khiển</w:t>
-            </w:r>
-          </w:p>
-        </w:tc>
-        <w:tc>
-          <w:tcPr>
-            <w:tcW w:w="723" w:type="pct"/>
-            <w:shd w:val="clear" w:color="auto" w:fill="F2F2F2" w:themeFill="background1" w:themeFillShade="F2"/>
-          </w:tcPr>
-          <w:p>
-            <w:pPr>
-              <w:jc w:val="center"/>
-              <w:rPr>
-                <w:rFonts w:ascii="Times New Roman Bold" w:hAnsi="Times New Roman Bold"/>
-                <w:b/>
-                <w:smallCaps/>
-                <w:sz w:val="24"/>
-                <w:szCs w:val="24"/>
-              </w:rPr>
-            </w:pPr>
-            <w:r>
-              <w:rPr>
-                <w:rFonts w:ascii="Times New Roman Bold" w:hAnsi="Times New Roman Bold"/>
-                <w:b/>
-                <w:smallCaps/>
-                <w:sz w:val="24"/>
-                <w:szCs w:val="24"/>
-              </w:rPr>
-              <w:t>Sự kiện</w:t>
-            </w:r>
-          </w:p>
-        </w:tc>
-        <w:tc>
-          <w:tcPr>
-            <w:tcW w:w="3077" w:type="pct"/>
-            <w:shd w:val="clear" w:color="auto" w:fill="F2F2F2" w:themeFill="background1" w:themeFillShade="F2"/>
-          </w:tcPr>
-          <w:p>
-            <w:pPr>
-              <w:rPr>
-                <w:rFonts w:ascii="Times New Roman Bold" w:hAnsi="Times New Roman Bold"/>
-                <w:b/>
-                <w:smallCaps/>
-                <w:sz w:val="24"/>
-                <w:szCs w:val="24"/>
-              </w:rPr>
-            </w:pPr>
-            <w:r>
-              <w:rPr>
-                <w:rFonts w:ascii="Times New Roman Bold" w:hAnsi="Times New Roman Bold"/>
-                <w:b/>
-                <w:smallCaps/>
-                <w:sz w:val="24"/>
-                <w:szCs w:val="24"/>
-              </w:rPr>
-              <w:t>Mô tả hoạt động</w:t>
-            </w:r>
-          </w:p>
-        </w:tc>
-      </w:tr>
-      <w:tr>
-        <w:tc>
-          <w:tcPr>
-            <w:tcW w:w="330" w:type="pct"/>
-          </w:tcPr>
-          <w:p>
-            <w:pPr>
-              <w:jc w:val="center"/>
-              <w:rPr>
-                <w:rFonts w:ascii="Times New Roman Bold" w:hAnsi="Times New Roman Bold"/>
-                <w:smallCaps/>
-                <w:sz w:val="24"/>
-                <w:szCs w:val="24"/>
-              </w:rPr>
-            </w:pPr>
-            <w:r>
-              <w:rPr>
-                <w:rFonts w:ascii="Times New Roman Bold" w:hAnsi="Times New Roman Bold"/>
-                <w:smallCaps/>
-                <w:sz w:val="24"/>
-                <w:szCs w:val="24"/>
-              </w:rPr>
-              <w:lastRenderedPageBreak/>
-              <w:t>1</w:t>
-            </w:r>
-          </w:p>
-        </w:tc>
-        <w:tc>
-          <w:tcPr>
-            <w:tcW w:w="870" w:type="pct"/>
-          </w:tcPr>
-          <w:p>
-            <w:pPr>
-              <w:jc w:val="left"/>
-              <w:rPr>
-                <w:rFonts w:ascii="Times New Roman Bold" w:hAnsi="Times New Roman Bold"/>
-                <w:smallCaps/>
-                <w:sz w:val="24"/>
-                <w:szCs w:val="24"/>
-              </w:rPr>
-            </w:pPr>
-            <w:r>
-              <w:rPr>
-                <w:rFonts w:ascii="Times New Roman Bold" w:hAnsi="Times New Roman Bold"/>
-                <w:smallCaps/>
-                <w:sz w:val="24"/>
-                <w:szCs w:val="24"/>
-              </w:rPr>
-              <w:t>….</w:t>
-            </w:r>
-          </w:p>
-        </w:tc>
-        <w:tc>
-          <w:tcPr>
-            <w:tcW w:w="723" w:type="pct"/>
-          </w:tcPr>
-          <w:p>
-            <w:pPr>
-              <w:jc w:val="left"/>
-              <w:rPr>
-                <w:rFonts w:ascii="Times New Roman Bold" w:hAnsi="Times New Roman Bold"/>
-                <w:smallCaps/>
-                <w:sz w:val="24"/>
-                <w:szCs w:val="24"/>
-              </w:rPr>
-            </w:pPr>
-          </w:p>
-        </w:tc>
-        <w:tc>
-          <w:tcPr>
-            <w:tcW w:w="3077" w:type="pct"/>
-          </w:tcPr>
-          <w:p>
-            <w:pPr>
-              <w:jc w:val="left"/>
-              <w:rPr>
-                <w:rFonts w:ascii="Times New Roman Bold" w:hAnsi="Times New Roman Bold"/>
-                <w:smallCaps/>
-                <w:sz w:val="24"/>
-                <w:szCs w:val="24"/>
-              </w:rPr>
-            </w:pPr>
-          </w:p>
-        </w:tc>
-      </w:tr>
-      <w:tr>
-        <w:tc>
-          <w:tcPr>
-            <w:tcW w:w="330" w:type="pct"/>
-          </w:tcPr>
-          <w:p>
-            <w:pPr>
-              <w:jc w:val="center"/>
-              <w:rPr>
-                <w:rFonts w:ascii="Times New Roman Bold" w:hAnsi="Times New Roman Bold"/>
-                <w:smallCaps/>
-                <w:sz w:val="24"/>
-                <w:szCs w:val="24"/>
-              </w:rPr>
-            </w:pPr>
-            <w:r>
-              <w:rPr>
-                <w:rFonts w:ascii="Times New Roman Bold" w:hAnsi="Times New Roman Bold"/>
-                <w:smallCaps/>
-                <w:sz w:val="24"/>
-                <w:szCs w:val="24"/>
-              </w:rPr>
-              <w:t>2</w:t>
-            </w:r>
-          </w:p>
-        </w:tc>
-        <w:tc>
-          <w:tcPr>
-            <w:tcW w:w="870" w:type="pct"/>
-          </w:tcPr>
-          <w:p>
-            <w:pPr>
-              <w:jc w:val="left"/>
-              <w:rPr>
-                <w:rFonts w:ascii="Times New Roman Bold" w:hAnsi="Times New Roman Bold"/>
-                <w:smallCaps/>
-                <w:sz w:val="24"/>
-                <w:szCs w:val="24"/>
-              </w:rPr>
-            </w:pPr>
-          </w:p>
-        </w:tc>
-        <w:tc>
-          <w:tcPr>
-            <w:tcW w:w="723" w:type="pct"/>
-          </w:tcPr>
-          <w:p>
-            <w:pPr>
-              <w:jc w:val="left"/>
-              <w:rPr>
-                <w:rFonts w:ascii="Times New Roman Bold" w:hAnsi="Times New Roman Bold"/>
-                <w:smallCaps/>
-                <w:sz w:val="24"/>
-                <w:szCs w:val="24"/>
-              </w:rPr>
-            </w:pPr>
-          </w:p>
-        </w:tc>
-        <w:tc>
-          <w:tcPr>
-            <w:tcW w:w="3077" w:type="pct"/>
-          </w:tcPr>
-          <w:p>
-            <w:pPr>
-              <w:jc w:val="left"/>
-              <w:rPr>
-                <w:rFonts w:ascii="Times New Roman Bold" w:hAnsi="Times New Roman Bold"/>
-                <w:smallCaps/>
-                <w:sz w:val="24"/>
-                <w:szCs w:val="24"/>
-              </w:rPr>
-            </w:pPr>
-          </w:p>
-        </w:tc>
-      </w:tr>
-    </w:tbl>
-    <w:p>
-      <w:pPr>
-        <w:pStyle w:val="Heading4"/>
-      </w:pPr>
-      <w:r>
-        <w:t xml:space="preserve">Cửa sổ quản lý </w:t>
-      </w:r>
-      <w:r>
-        <w:t>Hang</w:t>
-      </w:r>
-    </w:p>
-    <w:p>
-      <w:pPr>
-        <w:rPr>
-          <w:rFonts w:ascii="Times New Roman Bold" w:hAnsi="Times New Roman Bold"/>
-          <w:b/>
-          <w:smallCaps/>
-        </w:rPr>
-      </w:pPr>
-      <w:r>
-        <w:rPr>
-          <w:rFonts w:ascii="Times New Roman Bold" w:hAnsi="Times New Roman Bold"/>
-          <w:b/>
-          <w:smallCaps/>
-        </w:rPr>
-        <w:t>Giao diện:</w:t>
+        <w:lastRenderedPageBreak/>
+        <w:drawing>
+          <wp:inline distT="0" distB="0" distL="0" distR="0" wp14:anchorId="215A0E62" wp14:editId="361201FD">
+            <wp:extent cx="5613400" cy="3016250"/>
+            <wp:effectExtent l="0" t="0" r="6350" b="0"/>
+            <wp:docPr id="13" name="Picture 13"/>
+            <wp:cNvGraphicFramePr>
+              <a:graphicFrameLocks xmlns:a="http://schemas.openxmlformats.org/drawingml/2006/main" noChangeAspect="1"/>
+            </wp:cNvGraphicFramePr>
+            <a:graphic xmlns:a="http://schemas.openxmlformats.org/drawingml/2006/main">
+              <a:graphicData uri="http://schemas.openxmlformats.org/drawingml/2006/picture">
+                <pic:pic xmlns:pic="http://schemas.openxmlformats.org/drawingml/2006/picture">
+                  <pic:nvPicPr>
+                    <pic:cNvPr id="0" name="Picture 5"/>
+                    <pic:cNvPicPr>
+                      <a:picLocks noChangeAspect="1" noChangeArrowheads="1"/>
+                    </pic:cNvPicPr>
+                  </pic:nvPicPr>
+                  <pic:blipFill>
+                    <a:blip r:embed="rId19">
+                      <a:extLst>
+                        <a:ext uri="{28A0092B-C50C-407E-A947-70E740481C1C}">
+                          <a14:useLocalDpi xmlns:a14="http://schemas.microsoft.com/office/drawing/2010/main" val="0"/>
+                        </a:ext>
+                      </a:extLst>
+                    </a:blip>
+                    <a:srcRect/>
+                    <a:stretch>
+                      <a:fillRect/>
+                    </a:stretch>
+                  </pic:blipFill>
+                  <pic:spPr bwMode="auto">
+                    <a:xfrm>
+                      <a:off x="0" y="0"/>
+                      <a:ext cx="5613400" cy="3016250"/>
+                    </a:xfrm>
+                    <a:prstGeom prst="rect">
+                      <a:avLst/>
+                    </a:prstGeom>
+                    <a:noFill/>
+                    <a:ln>
+                      <a:noFill/>
+                    </a:ln>
+                  </pic:spPr>
+                </pic:pic>
+              </a:graphicData>
+            </a:graphic>
+          </wp:inline>
+        </w:drawing>
       </w:r>
     </w:p>
     <w:p>
@@ -12513,7 +13098,6 @@
         <w:tc>
           <w:tcPr>
             <w:tcW w:w="330" w:type="pct"/>
-            <w:shd w:val="clear" w:color="auto" w:fill="F2F2F2" w:themeFill="background1" w:themeFillShade="F2"/>
           </w:tcPr>
           <w:p>
             <w:pPr>
@@ -12541,7 +13125,6 @@
         <w:tc>
           <w:tcPr>
             <w:tcW w:w="870" w:type="pct"/>
-            <w:shd w:val="clear" w:color="auto" w:fill="F2F2F2" w:themeFill="background1" w:themeFillShade="F2"/>
           </w:tcPr>
           <w:p>
             <w:pPr>
@@ -12569,7 +13152,6 @@
         <w:tc>
           <w:tcPr>
             <w:tcW w:w="723" w:type="pct"/>
-            <w:shd w:val="clear" w:color="auto" w:fill="F2F2F2" w:themeFill="background1" w:themeFillShade="F2"/>
           </w:tcPr>
           <w:p>
             <w:pPr>
@@ -12597,11 +13179,9 @@
         <w:tc>
           <w:tcPr>
             <w:tcW w:w="3077" w:type="pct"/>
-            <w:shd w:val="clear" w:color="auto" w:fill="F2F2F2" w:themeFill="background1" w:themeFillShade="F2"/>
-          </w:tcPr>
-          <w:p>
-            <w:pPr>
-              <w:jc w:val="center"/>
+          </w:tcPr>
+          <w:p>
+            <w:pPr>
               <w:rPr>
                 <w:rFonts w:ascii="Times New Roman Bold" w:hAnsi="Times New Roman Bold"/>
                 <w:b/>
@@ -12632,16 +13212,12 @@
             <w:pPr>
               <w:jc w:val="center"/>
               <w:rPr>
-                <w:rFonts w:ascii="Times New Roman Bold" w:hAnsi="Times New Roman Bold"/>
-                <w:smallCaps/>
-                <w:sz w:val="24"/>
-                <w:szCs w:val="24"/>
-              </w:rPr>
-            </w:pPr>
-            <w:r>
-              <w:rPr>
-                <w:rFonts w:ascii="Times New Roman Bold" w:hAnsi="Times New Roman Bold"/>
-                <w:smallCaps/>
+                <w:sz w:val="24"/>
+                <w:szCs w:val="24"/>
+              </w:rPr>
+            </w:pPr>
+            <w:r>
+              <w:rPr>
                 <w:sz w:val="24"/>
                 <w:szCs w:val="24"/>
               </w:rPr>
@@ -12655,22 +13231,18 @@
           </w:tcPr>
           <w:p>
             <w:pPr>
-              <w:jc w:val="left"/>
-              <w:rPr>
-                <w:rFonts w:ascii="Times New Roman Bold" w:hAnsi="Times New Roman Bold"/>
-                <w:smallCaps/>
-                <w:sz w:val="24"/>
-                <w:szCs w:val="24"/>
-              </w:rPr>
-            </w:pPr>
-            <w:r>
-              <w:rPr>
-                <w:rFonts w:ascii="Times New Roman Bold" w:hAnsi="Times New Roman Bold"/>
-                <w:smallCaps/>
-                <w:sz w:val="24"/>
-                <w:szCs w:val="24"/>
-              </w:rPr>
-              <w:t>….</w:t>
+              <w:jc w:val="center"/>
+              <w:rPr>
+                <w:sz w:val="24"/>
+                <w:szCs w:val="24"/>
+              </w:rPr>
+            </w:pPr>
+            <w:r>
+              <w:rPr>
+                <w:sz w:val="24"/>
+                <w:szCs w:val="24"/>
+              </w:rPr>
+              <w:t>Cửa sổ</w:t>
             </w:r>
           </w:p>
         </w:tc>
@@ -12680,14 +13252,19 @@
           </w:tcPr>
           <w:p>
             <w:pPr>
-              <w:jc w:val="left"/>
-              <w:rPr>
-                <w:rFonts w:ascii="Times New Roman Bold" w:hAnsi="Times New Roman Bold"/>
-                <w:smallCaps/>
-                <w:sz w:val="24"/>
-                <w:szCs w:val="24"/>
-              </w:rPr>
-            </w:pPr>
+              <w:jc w:val="center"/>
+              <w:rPr>
+                <w:sz w:val="24"/>
+                <w:szCs w:val="24"/>
+              </w:rPr>
+            </w:pPr>
+            <w:r>
+              <w:rPr>
+                <w:sz w:val="24"/>
+                <w:szCs w:val="24"/>
+              </w:rPr>
+              <w:t>Initialize</w:t>
+            </w:r>
           </w:p>
         </w:tc>
         <w:tc>
@@ -12696,14 +13273,32 @@
           </w:tcPr>
           <w:p>
             <w:pPr>
-              <w:jc w:val="left"/>
-              <w:rPr>
-                <w:rFonts w:ascii="Times New Roman Bold" w:hAnsi="Times New Roman Bold"/>
-                <w:smallCaps/>
-                <w:sz w:val="24"/>
-                <w:szCs w:val="24"/>
-              </w:rPr>
-            </w:pPr>
+              <w:rPr>
+                <w:sz w:val="24"/>
+                <w:szCs w:val="24"/>
+              </w:rPr>
+            </w:pPr>
+            <w:r>
+              <w:rPr>
+                <w:sz w:val="24"/>
+                <w:szCs w:val="24"/>
+              </w:rPr>
+              <w:t xml:space="preserve">Hiển thị tất cả </w:t>
+            </w:r>
+            <w:r>
+              <w:rPr>
+                <w:sz w:val="24"/>
+                <w:szCs w:val="24"/>
+              </w:rPr>
+              <w:t xml:space="preserve">khách hang </w:t>
+            </w:r>
+            <w:r>
+              <w:rPr>
+                <w:sz w:val="24"/>
+                <w:szCs w:val="24"/>
+              </w:rPr>
+              <w:t>lên bảng</w:t>
+            </w:r>
           </w:p>
         </w:tc>
       </w:tr>
@@ -12716,16 +13311,12 @@
             <w:pPr>
               <w:jc w:val="center"/>
               <w:rPr>
-                <w:rFonts w:ascii="Times New Roman Bold" w:hAnsi="Times New Roman Bold"/>
-                <w:smallCaps/>
-                <w:sz w:val="24"/>
-                <w:szCs w:val="24"/>
-              </w:rPr>
-            </w:pPr>
-            <w:r>
-              <w:rPr>
-                <w:rFonts w:ascii="Times New Roman Bold" w:hAnsi="Times New Roman Bold"/>
-                <w:smallCaps/>
+                <w:sz w:val="24"/>
+                <w:szCs w:val="24"/>
+              </w:rPr>
+            </w:pPr>
+            <w:r>
+              <w:rPr>
                 <w:sz w:val="24"/>
                 <w:szCs w:val="24"/>
               </w:rPr>
@@ -12739,14 +13330,19 @@
           </w:tcPr>
           <w:p>
             <w:pPr>
-              <w:jc w:val="left"/>
-              <w:rPr>
-                <w:rFonts w:ascii="Times New Roman Bold" w:hAnsi="Times New Roman Bold"/>
-                <w:smallCaps/>
-                <w:sz w:val="24"/>
-                <w:szCs w:val="24"/>
-              </w:rPr>
-            </w:pPr>
+              <w:jc w:val="center"/>
+              <w:rPr>
+                <w:sz w:val="24"/>
+                <w:szCs w:val="24"/>
+              </w:rPr>
+            </w:pPr>
+            <w:r>
+              <w:rPr>
+                <w:sz w:val="24"/>
+                <w:szCs w:val="24"/>
+              </w:rPr>
+              <w:t>[Thêm]</w:t>
+            </w:r>
           </w:p>
         </w:tc>
         <w:tc>
@@ -12755,14 +13351,19 @@
           </w:tcPr>
           <w:p>
             <w:pPr>
-              <w:jc w:val="left"/>
-              <w:rPr>
-                <w:rFonts w:ascii="Times New Roman Bold" w:hAnsi="Times New Roman Bold"/>
-                <w:smallCaps/>
-                <w:sz w:val="24"/>
-                <w:szCs w:val="24"/>
-              </w:rPr>
-            </w:pPr>
+              <w:jc w:val="center"/>
+              <w:rPr>
+                <w:sz w:val="24"/>
+                <w:szCs w:val="24"/>
+              </w:rPr>
+            </w:pPr>
+            <w:r>
+              <w:rPr>
+                <w:sz w:val="24"/>
+                <w:szCs w:val="24"/>
+              </w:rPr>
+              <w:t>Click</w:t>
+            </w:r>
           </w:p>
         </w:tc>
         <w:tc>
@@ -12771,14 +13372,513 @@
           </w:tcPr>
           <w:p>
             <w:pPr>
-              <w:jc w:val="left"/>
-              <w:rPr>
-                <w:rFonts w:ascii="Times New Roman Bold" w:hAnsi="Times New Roman Bold"/>
-                <w:smallCaps/>
-                <w:sz w:val="24"/>
-                <w:szCs w:val="24"/>
-              </w:rPr>
-            </w:pPr>
+              <w:rPr>
+                <w:sz w:val="24"/>
+                <w:szCs w:val="24"/>
+              </w:rPr>
+            </w:pPr>
+            <w:r>
+              <w:rPr>
+                <w:sz w:val="24"/>
+                <w:szCs w:val="24"/>
+              </w:rPr>
+              <w:t>Kích hoạt trạng thái cho nhập dữ liệu vào các điều kiển</w:t>
+            </w:r>
+          </w:p>
+        </w:tc>
+      </w:tr>
+      <w:tr>
+        <w:tc>
+          <w:tcPr>
+            <w:tcW w:w="330" w:type="pct"/>
+          </w:tcPr>
+          <w:p>
+            <w:pPr>
+              <w:jc w:val="center"/>
+              <w:rPr>
+                <w:sz w:val="24"/>
+                <w:szCs w:val="24"/>
+              </w:rPr>
+            </w:pPr>
+            <w:r>
+              <w:rPr>
+                <w:sz w:val="24"/>
+                <w:szCs w:val="24"/>
+              </w:rPr>
+              <w:t>3</w:t>
+            </w:r>
+          </w:p>
+        </w:tc>
+        <w:tc>
+          <w:tcPr>
+            <w:tcW w:w="870" w:type="pct"/>
+          </w:tcPr>
+          <w:p>
+            <w:pPr>
+              <w:jc w:val="center"/>
+              <w:rPr>
+                <w:sz w:val="24"/>
+                <w:szCs w:val="24"/>
+              </w:rPr>
+            </w:pPr>
+            <w:r>
+              <w:rPr>
+                <w:sz w:val="24"/>
+                <w:szCs w:val="24"/>
+              </w:rPr>
+              <w:t>[Lưu]</w:t>
+            </w:r>
+          </w:p>
+        </w:tc>
+        <w:tc>
+          <w:tcPr>
+            <w:tcW w:w="723" w:type="pct"/>
+          </w:tcPr>
+          <w:p>
+            <w:pPr>
+              <w:jc w:val="center"/>
+              <w:rPr>
+                <w:sz w:val="24"/>
+                <w:szCs w:val="24"/>
+              </w:rPr>
+            </w:pPr>
+          </w:p>
+        </w:tc>
+        <w:tc>
+          <w:tcPr>
+            <w:tcW w:w="3077" w:type="pct"/>
+          </w:tcPr>
+          <w:p>
+            <w:pPr>
+              <w:rPr>
+                <w:sz w:val="24"/>
+                <w:szCs w:val="24"/>
+              </w:rPr>
+            </w:pPr>
+            <w:r>
+              <w:rPr>
+                <w:sz w:val="24"/>
+                <w:szCs w:val="24"/>
+              </w:rPr>
+              <w:t xml:space="preserve">Validation, Thêm vào CSDL một </w:t>
+            </w:r>
+            <w:r>
+              <w:rPr>
+                <w:sz w:val="24"/>
+                <w:szCs w:val="24"/>
+              </w:rPr>
+              <w:t xml:space="preserve">khách hang </w:t>
+            </w:r>
+            <w:r>
+              <w:rPr>
+                <w:sz w:val="24"/>
+                <w:szCs w:val="24"/>
+              </w:rPr>
+              <w:t>mới với dữ liệu nhập từ form</w:t>
+            </w:r>
+          </w:p>
+        </w:tc>
+      </w:tr>
+      <w:tr>
+        <w:tc>
+          <w:tcPr>
+            <w:tcW w:w="330" w:type="pct"/>
+          </w:tcPr>
+          <w:p>
+            <w:pPr>
+              <w:jc w:val="center"/>
+              <w:rPr>
+                <w:sz w:val="24"/>
+                <w:szCs w:val="24"/>
+              </w:rPr>
+            </w:pPr>
+            <w:r>
+              <w:rPr>
+                <w:sz w:val="24"/>
+                <w:szCs w:val="24"/>
+              </w:rPr>
+              <w:t>4</w:t>
+            </w:r>
+          </w:p>
+        </w:tc>
+        <w:tc>
+          <w:tcPr>
+            <w:tcW w:w="870" w:type="pct"/>
+          </w:tcPr>
+          <w:p>
+            <w:pPr>
+              <w:jc w:val="center"/>
+              <w:rPr>
+                <w:sz w:val="24"/>
+                <w:szCs w:val="24"/>
+              </w:rPr>
+            </w:pPr>
+            <w:r>
+              <w:rPr>
+                <w:sz w:val="24"/>
+                <w:szCs w:val="24"/>
+              </w:rPr>
+              <w:t>[Sửa]</w:t>
+            </w:r>
+          </w:p>
+        </w:tc>
+        <w:tc>
+          <w:tcPr>
+            <w:tcW w:w="723" w:type="pct"/>
+          </w:tcPr>
+          <w:p>
+            <w:pPr>
+              <w:jc w:val="center"/>
+              <w:rPr>
+                <w:sz w:val="24"/>
+                <w:szCs w:val="24"/>
+              </w:rPr>
+            </w:pPr>
+            <w:r>
+              <w:rPr>
+                <w:sz w:val="24"/>
+                <w:szCs w:val="24"/>
+              </w:rPr>
+              <w:t>Click</w:t>
+            </w:r>
+          </w:p>
+        </w:tc>
+        <w:tc>
+          <w:tcPr>
+            <w:tcW w:w="3077" w:type="pct"/>
+          </w:tcPr>
+          <w:p>
+            <w:pPr>
+              <w:rPr>
+                <w:sz w:val="24"/>
+                <w:szCs w:val="24"/>
+              </w:rPr>
+            </w:pPr>
+            <w:r>
+              <w:rPr>
+                <w:sz w:val="24"/>
+                <w:szCs w:val="24"/>
+              </w:rPr>
+              <w:t xml:space="preserve">Validation, Cập nhật thông tin </w:t>
+            </w:r>
+            <w:r>
+              <w:rPr>
+                <w:sz w:val="24"/>
+                <w:szCs w:val="24"/>
+              </w:rPr>
+              <w:t>khách hàng</w:t>
+            </w:r>
+            <w:r>
+              <w:rPr>
+                <w:sz w:val="24"/>
+                <w:szCs w:val="24"/>
+              </w:rPr>
+              <w:t xml:space="preserve"> đang xem trên form vào CSDL</w:t>
+            </w:r>
+          </w:p>
+        </w:tc>
+      </w:tr>
+      <w:tr>
+        <w:tc>
+          <w:tcPr>
+            <w:tcW w:w="330" w:type="pct"/>
+          </w:tcPr>
+          <w:p>
+            <w:pPr>
+              <w:jc w:val="center"/>
+              <w:rPr>
+                <w:sz w:val="24"/>
+                <w:szCs w:val="24"/>
+              </w:rPr>
+            </w:pPr>
+            <w:r>
+              <w:rPr>
+                <w:sz w:val="24"/>
+                <w:szCs w:val="24"/>
+              </w:rPr>
+              <w:t>4</w:t>
+            </w:r>
+          </w:p>
+        </w:tc>
+        <w:tc>
+          <w:tcPr>
+            <w:tcW w:w="870" w:type="pct"/>
+          </w:tcPr>
+          <w:p>
+            <w:pPr>
+              <w:jc w:val="center"/>
+              <w:rPr>
+                <w:sz w:val="24"/>
+                <w:szCs w:val="24"/>
+              </w:rPr>
+            </w:pPr>
+            <w:r>
+              <w:rPr>
+                <w:sz w:val="24"/>
+                <w:szCs w:val="24"/>
+              </w:rPr>
+              <w:t>[Xóa]</w:t>
+            </w:r>
+          </w:p>
+        </w:tc>
+        <w:tc>
+          <w:tcPr>
+            <w:tcW w:w="723" w:type="pct"/>
+          </w:tcPr>
+          <w:p>
+            <w:pPr>
+              <w:jc w:val="center"/>
+              <w:rPr>
+                <w:sz w:val="24"/>
+                <w:szCs w:val="24"/>
+              </w:rPr>
+            </w:pPr>
+            <w:r>
+              <w:rPr>
+                <w:sz w:val="24"/>
+                <w:szCs w:val="24"/>
+              </w:rPr>
+              <w:t>Click</w:t>
+            </w:r>
+          </w:p>
+        </w:tc>
+        <w:tc>
+          <w:tcPr>
+            <w:tcW w:w="3077" w:type="pct"/>
+          </w:tcPr>
+          <w:p>
+            <w:pPr>
+              <w:rPr>
+                <w:sz w:val="24"/>
+                <w:szCs w:val="24"/>
+              </w:rPr>
+            </w:pPr>
+            <w:r>
+              <w:rPr>
+                <w:sz w:val="24"/>
+                <w:szCs w:val="24"/>
+              </w:rPr>
+              <w:t xml:space="preserve">Xóa </w:t>
+            </w:r>
+            <w:r>
+              <w:rPr>
+                <w:sz w:val="24"/>
+                <w:szCs w:val="24"/>
+              </w:rPr>
+              <w:t xml:space="preserve">khách hang </w:t>
+            </w:r>
+            <w:r>
+              <w:rPr>
+                <w:sz w:val="24"/>
+                <w:szCs w:val="24"/>
+              </w:rPr>
+              <w:t>có</w:t>
+            </w:r>
+            <w:r>
+              <w:rPr>
+                <w:sz w:val="24"/>
+                <w:szCs w:val="24"/>
+              </w:rPr>
+              <w:t xml:space="preserve"> số điện thoại</w:t>
+            </w:r>
+            <w:r>
+              <w:rPr>
+                <w:sz w:val="24"/>
+                <w:szCs w:val="24"/>
+              </w:rPr>
+              <w:t xml:space="preserve"> đang xem trên form</w:t>
+            </w:r>
+          </w:p>
+        </w:tc>
+      </w:tr>
+      <w:tr>
+        <w:tc>
+          <w:tcPr>
+            <w:tcW w:w="330" w:type="pct"/>
+          </w:tcPr>
+          <w:p>
+            <w:pPr>
+              <w:jc w:val="center"/>
+              <w:rPr>
+                <w:sz w:val="24"/>
+                <w:szCs w:val="24"/>
+              </w:rPr>
+            </w:pPr>
+            <w:r>
+              <w:rPr>
+                <w:sz w:val="24"/>
+                <w:szCs w:val="24"/>
+              </w:rPr>
+              <w:t>5</w:t>
+            </w:r>
+          </w:p>
+        </w:tc>
+        <w:tc>
+          <w:tcPr>
+            <w:tcW w:w="870" w:type="pct"/>
+          </w:tcPr>
+          <w:p>
+            <w:pPr>
+              <w:jc w:val="center"/>
+              <w:rPr>
+                <w:sz w:val="24"/>
+                <w:szCs w:val="24"/>
+              </w:rPr>
+            </w:pPr>
+            <w:r>
+              <w:rPr>
+                <w:sz w:val="24"/>
+                <w:szCs w:val="24"/>
+              </w:rPr>
+              <w:t>[</w:t>
+            </w:r>
+            <w:r>
+              <w:rPr>
+                <w:sz w:val="24"/>
+                <w:szCs w:val="24"/>
+              </w:rPr>
+              <w:t>Bỏ Qua</w:t>
+            </w:r>
+            <w:r>
+              <w:rPr>
+                <w:sz w:val="24"/>
+                <w:szCs w:val="24"/>
+              </w:rPr>
+              <w:t>]</w:t>
+            </w:r>
+          </w:p>
+        </w:tc>
+        <w:tc>
+          <w:tcPr>
+            <w:tcW w:w="723" w:type="pct"/>
+          </w:tcPr>
+          <w:p>
+            <w:pPr>
+              <w:jc w:val="center"/>
+              <w:rPr>
+                <w:sz w:val="24"/>
+                <w:szCs w:val="24"/>
+              </w:rPr>
+            </w:pPr>
+            <w:r>
+              <w:rPr>
+                <w:sz w:val="24"/>
+                <w:szCs w:val="24"/>
+              </w:rPr>
+              <w:t>Click</w:t>
+            </w:r>
+          </w:p>
+        </w:tc>
+        <w:tc>
+          <w:tcPr>
+            <w:tcW w:w="3077" w:type="pct"/>
+          </w:tcPr>
+          <w:p>
+            <w:pPr>
+              <w:rPr>
+                <w:sz w:val="24"/>
+                <w:szCs w:val="24"/>
+              </w:rPr>
+            </w:pPr>
+            <w:r>
+              <w:rPr>
+                <w:sz w:val="24"/>
+                <w:szCs w:val="24"/>
+              </w:rPr>
+              <w:t>Xóa trắng form</w:t>
+            </w:r>
+          </w:p>
+        </w:tc>
+      </w:tr>
+      <w:tr>
+        <w:tc>
+          <w:tcPr>
+            <w:tcW w:w="330" w:type="pct"/>
+          </w:tcPr>
+          <w:p>
+            <w:pPr>
+              <w:jc w:val="center"/>
+              <w:rPr>
+                <w:sz w:val="24"/>
+                <w:szCs w:val="24"/>
+              </w:rPr>
+            </w:pPr>
+            <w:r>
+              <w:rPr>
+                <w:sz w:val="24"/>
+                <w:szCs w:val="24"/>
+              </w:rPr>
+              <w:t>6</w:t>
+            </w:r>
+          </w:p>
+        </w:tc>
+        <w:tc>
+          <w:tcPr>
+            <w:tcW w:w="870" w:type="pct"/>
+          </w:tcPr>
+          <w:p>
+            <w:pPr>
+              <w:jc w:val="center"/>
+              <w:rPr>
+                <w:sz w:val="24"/>
+                <w:szCs w:val="24"/>
+              </w:rPr>
+            </w:pPr>
+            <w:r>
+              <w:rPr>
+                <w:sz w:val="24"/>
+                <w:szCs w:val="24"/>
+              </w:rPr>
+              <w:t>Danh sách</w:t>
+            </w:r>
+          </w:p>
+        </w:tc>
+        <w:tc>
+          <w:tcPr>
+            <w:tcW w:w="723" w:type="pct"/>
+          </w:tcPr>
+          <w:p>
+            <w:pPr>
+              <w:jc w:val="center"/>
+              <w:rPr>
+                <w:sz w:val="24"/>
+                <w:szCs w:val="24"/>
+              </w:rPr>
+            </w:pPr>
+            <w:r>
+              <w:rPr>
+                <w:sz w:val="24"/>
+                <w:szCs w:val="24"/>
+              </w:rPr>
+              <w:t>Click</w:t>
+            </w:r>
+          </w:p>
+        </w:tc>
+        <w:tc>
+          <w:tcPr>
+            <w:tcW w:w="3077" w:type="pct"/>
+          </w:tcPr>
+          <w:p>
+            <w:pPr>
+              <w:rPr>
+                <w:sz w:val="24"/>
+                <w:szCs w:val="24"/>
+              </w:rPr>
+            </w:pPr>
+            <w:r>
+              <w:rPr>
+                <w:sz w:val="24"/>
+                <w:szCs w:val="24"/>
+              </w:rPr>
+              <w:t xml:space="preserve">Hiển thị thông tin của </w:t>
+            </w:r>
+            <w:r>
+              <w:rPr>
+                <w:sz w:val="24"/>
+                <w:szCs w:val="24"/>
+              </w:rPr>
+              <w:t>toàn bộ khách hàng</w:t>
+            </w:r>
           </w:p>
         </w:tc>
       </w:tr>
@@ -12786,13 +13886,916 @@
     <w:p>
       <w:pPr>
         <w:pStyle w:val="Heading4"/>
-        <w:numPr>
-          <w:ilvl w:val="0"/>
-          <w:numId w:val="0"/>
-        </w:numPr>
-        <w:ind w:left="864"/>
+      </w:pPr>
+      <w:r>
+        <w:t xml:space="preserve">Cửa sổ quản lý </w:t>
+      </w:r>
+      <w:r>
+        <w:t>Hang</w:t>
+      </w:r>
+    </w:p>
+    <w:p>
+      <w:pPr>
+        <w:rPr>
+          <w:rFonts w:ascii="Times New Roman Bold" w:hAnsi="Times New Roman Bold"/>
+          <w:b/>
+          <w:smallCaps/>
+        </w:rPr>
+      </w:pPr>
+      <w:r>
+        <w:rPr>
+          <w:rFonts w:ascii="Times New Roman Bold" w:hAnsi="Times New Roman Bold"/>
+          <w:b/>
+          <w:smallCaps/>
+        </w:rPr>
+        <w:t>Giao diện:</w:t>
+      </w:r>
+    </w:p>
+    <w:p>
+      <w:pPr>
+        <w:jc w:val="center"/>
+        <w:rPr>
+          <w:rFonts w:ascii="Times New Roman Bold" w:hAnsi="Times New Roman Bold"/>
+          <w:b/>
+          <w:smallCaps/>
+        </w:rPr>
+      </w:pPr>
+      <w:r>
+        <w:rPr>
+          <w:rFonts w:ascii="Times New Roman Bold" w:hAnsi="Times New Roman Bold"/>
+          <w:b/>
+          <w:smallCaps/>
+          <w:noProof/>
+        </w:rPr>
+        <w:lastRenderedPageBreak/>
+        <w:drawing>
+          <wp:inline distT="0" distB="0" distL="0" distR="0" wp14:anchorId="393A0920" wp14:editId="2AAD786A">
+            <wp:extent cx="5334000" cy="3524250"/>
+            <wp:effectExtent l="0" t="0" r="0" b="0"/>
+            <wp:docPr id="14" name="Picture 14"/>
+            <wp:cNvGraphicFramePr>
+              <a:graphicFrameLocks xmlns:a="http://schemas.openxmlformats.org/drawingml/2006/main" noChangeAspect="1"/>
+            </wp:cNvGraphicFramePr>
+            <a:graphic xmlns:a="http://schemas.openxmlformats.org/drawingml/2006/main">
+              <a:graphicData uri="http://schemas.openxmlformats.org/drawingml/2006/picture">
+                <pic:pic xmlns:pic="http://schemas.openxmlformats.org/drawingml/2006/picture">
+                  <pic:nvPicPr>
+                    <pic:cNvPr id="0" name="Picture 6"/>
+                    <pic:cNvPicPr>
+                      <a:picLocks noChangeAspect="1" noChangeArrowheads="1"/>
+                    </pic:cNvPicPr>
+                  </pic:nvPicPr>
+                  <pic:blipFill>
+                    <a:blip r:embed="rId20">
+                      <a:extLst>
+                        <a:ext uri="{28A0092B-C50C-407E-A947-70E740481C1C}">
+                          <a14:useLocalDpi xmlns:a14="http://schemas.microsoft.com/office/drawing/2010/main" val="0"/>
+                        </a:ext>
+                      </a:extLst>
+                    </a:blip>
+                    <a:srcRect/>
+                    <a:stretch>
+                      <a:fillRect/>
+                    </a:stretch>
+                  </pic:blipFill>
+                  <pic:spPr bwMode="auto">
+                    <a:xfrm>
+                      <a:off x="0" y="0"/>
+                      <a:ext cx="5334000" cy="3524250"/>
+                    </a:xfrm>
+                    <a:prstGeom prst="rect">
+                      <a:avLst/>
+                    </a:prstGeom>
+                    <a:noFill/>
+                    <a:ln>
+                      <a:noFill/>
+                    </a:ln>
+                  </pic:spPr>
+                </pic:pic>
+              </a:graphicData>
+            </a:graphic>
+          </wp:inline>
+        </w:drawing>
+      </w:r>
+    </w:p>
+    <w:p>
+      <w:pPr>
+        <w:jc w:val="center"/>
+        <w:rPr>
+          <w:rFonts w:ascii="Times New Roman Bold" w:hAnsi="Times New Roman Bold"/>
+          <w:b/>
+          <w:smallCaps/>
+        </w:rPr>
       </w:pPr>
     </w:p>
+    <w:p>
+      <w:pPr>
+        <w:rPr>
+          <w:rFonts w:ascii="Times New Roman Bold" w:hAnsi="Times New Roman Bold"/>
+          <w:b/>
+          <w:smallCaps/>
+        </w:rPr>
+      </w:pPr>
+      <w:r>
+        <w:rPr>
+          <w:rFonts w:ascii="Times New Roman Bold" w:hAnsi="Times New Roman Bold"/>
+          <w:b/>
+          <w:smallCaps/>
+        </w:rPr>
+        <w:t>Mô tả hoạt động:</w:t>
+      </w:r>
+    </w:p>
+    <w:tbl>
+      <w:tblPr>
+        <w:tblStyle w:val="TableGrid"/>
+        <w:tblW w:w="5005" w:type="pct"/>
+        <w:tblLook w:val="04A0" w:firstRow="1" w:lastRow="0" w:firstColumn="1" w:lastColumn="0" w:noHBand="0" w:noVBand="1"/>
+      </w:tblPr>
+      <w:tblGrid>
+        <w:gridCol w:w="618"/>
+        <w:gridCol w:w="1628"/>
+        <w:gridCol w:w="1353"/>
+        <w:gridCol w:w="5760"/>
+      </w:tblGrid>
+      <w:tr>
+        <w:tc>
+          <w:tcPr>
+            <w:tcW w:w="330" w:type="pct"/>
+            <w:shd w:val="clear" w:color="auto" w:fill="F2F2F2" w:themeFill="background1" w:themeFillShade="F2"/>
+          </w:tcPr>
+          <w:p>
+            <w:pPr>
+              <w:jc w:val="center"/>
+              <w:rPr>
+                <w:rFonts w:ascii="Times New Roman Bold" w:hAnsi="Times New Roman Bold"/>
+                <w:b/>
+                <w:smallCaps/>
+                <w:sz w:val="24"/>
+                <w:szCs w:val="24"/>
+              </w:rPr>
+            </w:pPr>
+            <w:r>
+              <w:rPr>
+                <w:rFonts w:ascii="Times New Roman Bold" w:hAnsi="Times New Roman Bold"/>
+                <w:b/>
+                <w:smallCaps/>
+                <w:sz w:val="24"/>
+                <w:szCs w:val="24"/>
+              </w:rPr>
+              <w:t>TT</w:t>
+            </w:r>
+          </w:p>
+        </w:tc>
+        <w:tc>
+          <w:tcPr>
+            <w:tcW w:w="870" w:type="pct"/>
+            <w:shd w:val="clear" w:color="auto" w:fill="F2F2F2" w:themeFill="background1" w:themeFillShade="F2"/>
+          </w:tcPr>
+          <w:p>
+            <w:pPr>
+              <w:jc w:val="center"/>
+              <w:rPr>
+                <w:rFonts w:ascii="Times New Roman Bold" w:hAnsi="Times New Roman Bold"/>
+                <w:b/>
+                <w:smallCaps/>
+                <w:sz w:val="24"/>
+                <w:szCs w:val="24"/>
+              </w:rPr>
+            </w:pPr>
+            <w:r>
+              <w:rPr>
+                <w:rFonts w:ascii="Times New Roman Bold" w:hAnsi="Times New Roman Bold"/>
+                <w:b/>
+                <w:smallCaps/>
+                <w:sz w:val="24"/>
+                <w:szCs w:val="24"/>
+              </w:rPr>
+              <w:t>Điều khiển</w:t>
+            </w:r>
+          </w:p>
+        </w:tc>
+        <w:tc>
+          <w:tcPr>
+            <w:tcW w:w="723" w:type="pct"/>
+            <w:shd w:val="clear" w:color="auto" w:fill="F2F2F2" w:themeFill="background1" w:themeFillShade="F2"/>
+          </w:tcPr>
+          <w:p>
+            <w:pPr>
+              <w:jc w:val="center"/>
+              <w:rPr>
+                <w:rFonts w:ascii="Times New Roman Bold" w:hAnsi="Times New Roman Bold"/>
+                <w:b/>
+                <w:smallCaps/>
+                <w:sz w:val="24"/>
+                <w:szCs w:val="24"/>
+              </w:rPr>
+            </w:pPr>
+            <w:r>
+              <w:rPr>
+                <w:rFonts w:ascii="Times New Roman Bold" w:hAnsi="Times New Roman Bold"/>
+                <w:b/>
+                <w:smallCaps/>
+                <w:sz w:val="24"/>
+                <w:szCs w:val="24"/>
+              </w:rPr>
+              <w:t>Sự kiện</w:t>
+            </w:r>
+          </w:p>
+        </w:tc>
+        <w:tc>
+          <w:tcPr>
+            <w:tcW w:w="3077" w:type="pct"/>
+            <w:shd w:val="clear" w:color="auto" w:fill="F2F2F2" w:themeFill="background1" w:themeFillShade="F2"/>
+          </w:tcPr>
+          <w:p>
+            <w:pPr>
+              <w:rPr>
+                <w:rFonts w:ascii="Times New Roman Bold" w:hAnsi="Times New Roman Bold"/>
+                <w:b/>
+                <w:smallCaps/>
+                <w:sz w:val="24"/>
+                <w:szCs w:val="24"/>
+              </w:rPr>
+            </w:pPr>
+            <w:r>
+              <w:rPr>
+                <w:rFonts w:ascii="Times New Roman Bold" w:hAnsi="Times New Roman Bold"/>
+                <w:b/>
+                <w:smallCaps/>
+                <w:sz w:val="24"/>
+                <w:szCs w:val="24"/>
+              </w:rPr>
+              <w:t>Mô tả hoạt động</w:t>
+            </w:r>
+          </w:p>
+        </w:tc>
+      </w:tr>
+      <w:tr>
+        <w:tc>
+          <w:tcPr>
+            <w:tcW w:w="330" w:type="pct"/>
+          </w:tcPr>
+          <w:p>
+            <w:pPr>
+              <w:jc w:val="center"/>
+              <w:rPr>
+                <w:sz w:val="24"/>
+                <w:szCs w:val="24"/>
+              </w:rPr>
+            </w:pPr>
+            <w:r>
+              <w:rPr>
+                <w:sz w:val="24"/>
+                <w:szCs w:val="24"/>
+              </w:rPr>
+              <w:t>1</w:t>
+            </w:r>
+          </w:p>
+        </w:tc>
+        <w:tc>
+          <w:tcPr>
+            <w:tcW w:w="870" w:type="pct"/>
+          </w:tcPr>
+          <w:p>
+            <w:pPr>
+              <w:jc w:val="center"/>
+              <w:rPr>
+                <w:sz w:val="24"/>
+                <w:szCs w:val="24"/>
+              </w:rPr>
+            </w:pPr>
+            <w:r>
+              <w:rPr>
+                <w:sz w:val="24"/>
+                <w:szCs w:val="24"/>
+              </w:rPr>
+              <w:t>Cửa sổ</w:t>
+            </w:r>
+          </w:p>
+        </w:tc>
+        <w:tc>
+          <w:tcPr>
+            <w:tcW w:w="723" w:type="pct"/>
+          </w:tcPr>
+          <w:p>
+            <w:pPr>
+              <w:jc w:val="center"/>
+              <w:rPr>
+                <w:sz w:val="24"/>
+                <w:szCs w:val="24"/>
+              </w:rPr>
+            </w:pPr>
+            <w:r>
+              <w:rPr>
+                <w:sz w:val="24"/>
+                <w:szCs w:val="24"/>
+              </w:rPr>
+              <w:t>Initialize</w:t>
+            </w:r>
+          </w:p>
+        </w:tc>
+        <w:tc>
+          <w:tcPr>
+            <w:tcW w:w="3077" w:type="pct"/>
+          </w:tcPr>
+          <w:p>
+            <w:pPr>
+              <w:rPr>
+                <w:sz w:val="24"/>
+                <w:szCs w:val="24"/>
+              </w:rPr>
+            </w:pPr>
+            <w:r>
+              <w:rPr>
+                <w:sz w:val="24"/>
+                <w:szCs w:val="24"/>
+              </w:rPr>
+              <w:t xml:space="preserve">Hiển thị tất cả </w:t>
+            </w:r>
+            <w:r>
+              <w:rPr>
+                <w:sz w:val="24"/>
+                <w:szCs w:val="24"/>
+              </w:rPr>
+              <w:t xml:space="preserve">hàng </w:t>
+            </w:r>
+            <w:r>
+              <w:rPr>
+                <w:sz w:val="24"/>
+                <w:szCs w:val="24"/>
+              </w:rPr>
+              <w:t>lên bảng</w:t>
+            </w:r>
+          </w:p>
+        </w:tc>
+      </w:tr>
+      <w:tr>
+        <w:tc>
+          <w:tcPr>
+            <w:tcW w:w="330" w:type="pct"/>
+          </w:tcPr>
+          <w:p>
+            <w:pPr>
+              <w:jc w:val="center"/>
+              <w:rPr>
+                <w:sz w:val="24"/>
+                <w:szCs w:val="24"/>
+              </w:rPr>
+            </w:pPr>
+            <w:r>
+              <w:rPr>
+                <w:sz w:val="24"/>
+                <w:szCs w:val="24"/>
+              </w:rPr>
+              <w:t>2</w:t>
+            </w:r>
+          </w:p>
+        </w:tc>
+        <w:tc>
+          <w:tcPr>
+            <w:tcW w:w="870" w:type="pct"/>
+          </w:tcPr>
+          <w:p>
+            <w:pPr>
+              <w:jc w:val="center"/>
+              <w:rPr>
+                <w:sz w:val="24"/>
+                <w:szCs w:val="24"/>
+              </w:rPr>
+            </w:pPr>
+            <w:r>
+              <w:rPr>
+                <w:sz w:val="24"/>
+                <w:szCs w:val="24"/>
+              </w:rPr>
+              <w:t>[Thêm]</w:t>
+            </w:r>
+          </w:p>
+        </w:tc>
+        <w:tc>
+          <w:tcPr>
+            <w:tcW w:w="723" w:type="pct"/>
+          </w:tcPr>
+          <w:p>
+            <w:pPr>
+              <w:jc w:val="center"/>
+              <w:rPr>
+                <w:sz w:val="24"/>
+                <w:szCs w:val="24"/>
+              </w:rPr>
+            </w:pPr>
+            <w:r>
+              <w:rPr>
+                <w:sz w:val="24"/>
+                <w:szCs w:val="24"/>
+              </w:rPr>
+              <w:t>Click</w:t>
+            </w:r>
+          </w:p>
+        </w:tc>
+        <w:tc>
+          <w:tcPr>
+            <w:tcW w:w="3077" w:type="pct"/>
+          </w:tcPr>
+          <w:p>
+            <w:pPr>
+              <w:rPr>
+                <w:sz w:val="24"/>
+                <w:szCs w:val="24"/>
+              </w:rPr>
+            </w:pPr>
+            <w:r>
+              <w:rPr>
+                <w:sz w:val="24"/>
+                <w:szCs w:val="24"/>
+              </w:rPr>
+              <w:t>Kích hoạt trạng thái cho nhập dữ liệu vào các điều kiển</w:t>
+            </w:r>
+          </w:p>
+        </w:tc>
+      </w:tr>
+      <w:tr>
+        <w:tc>
+          <w:tcPr>
+            <w:tcW w:w="330" w:type="pct"/>
+          </w:tcPr>
+          <w:p>
+            <w:pPr>
+              <w:jc w:val="center"/>
+              <w:rPr>
+                <w:sz w:val="24"/>
+                <w:szCs w:val="24"/>
+              </w:rPr>
+            </w:pPr>
+            <w:r>
+              <w:rPr>
+                <w:sz w:val="24"/>
+                <w:szCs w:val="24"/>
+              </w:rPr>
+              <w:t>3</w:t>
+            </w:r>
+          </w:p>
+        </w:tc>
+        <w:tc>
+          <w:tcPr>
+            <w:tcW w:w="870" w:type="pct"/>
+          </w:tcPr>
+          <w:p>
+            <w:pPr>
+              <w:jc w:val="center"/>
+              <w:rPr>
+                <w:sz w:val="24"/>
+                <w:szCs w:val="24"/>
+              </w:rPr>
+            </w:pPr>
+            <w:r>
+              <w:rPr>
+                <w:sz w:val="24"/>
+                <w:szCs w:val="24"/>
+              </w:rPr>
+              <w:t>[Lưu]</w:t>
+            </w:r>
+          </w:p>
+        </w:tc>
+        <w:tc>
+          <w:tcPr>
+            <w:tcW w:w="723" w:type="pct"/>
+          </w:tcPr>
+          <w:p>
+            <w:pPr>
+              <w:jc w:val="center"/>
+              <w:rPr>
+                <w:sz w:val="24"/>
+                <w:szCs w:val="24"/>
+              </w:rPr>
+            </w:pPr>
+          </w:p>
+        </w:tc>
+        <w:tc>
+          <w:tcPr>
+            <w:tcW w:w="3077" w:type="pct"/>
+          </w:tcPr>
+          <w:p>
+            <w:pPr>
+              <w:rPr>
+                <w:sz w:val="24"/>
+                <w:szCs w:val="24"/>
+              </w:rPr>
+            </w:pPr>
+            <w:r>
+              <w:rPr>
+                <w:sz w:val="24"/>
+                <w:szCs w:val="24"/>
+              </w:rPr>
+              <w:t xml:space="preserve">Validation, Thêm vào CSDL một </w:t>
+            </w:r>
+            <w:r>
+              <w:rPr>
+                <w:sz w:val="24"/>
+                <w:szCs w:val="24"/>
+              </w:rPr>
+              <w:t xml:space="preserve">hàng </w:t>
+            </w:r>
+            <w:r>
+              <w:rPr>
+                <w:sz w:val="24"/>
+                <w:szCs w:val="24"/>
+              </w:rPr>
+              <w:t>mới với dữ liệu nhập từ form</w:t>
+            </w:r>
+          </w:p>
+        </w:tc>
+      </w:tr>
+      <w:tr>
+        <w:tc>
+          <w:tcPr>
+            <w:tcW w:w="330" w:type="pct"/>
+          </w:tcPr>
+          <w:p>
+            <w:pPr>
+              <w:jc w:val="center"/>
+              <w:rPr>
+                <w:sz w:val="24"/>
+                <w:szCs w:val="24"/>
+              </w:rPr>
+            </w:pPr>
+            <w:r>
+              <w:rPr>
+                <w:sz w:val="24"/>
+                <w:szCs w:val="24"/>
+              </w:rPr>
+              <w:t>4</w:t>
+            </w:r>
+          </w:p>
+        </w:tc>
+        <w:tc>
+          <w:tcPr>
+            <w:tcW w:w="870" w:type="pct"/>
+          </w:tcPr>
+          <w:p>
+            <w:pPr>
+              <w:jc w:val="center"/>
+              <w:rPr>
+                <w:sz w:val="24"/>
+                <w:szCs w:val="24"/>
+              </w:rPr>
+            </w:pPr>
+            <w:r>
+              <w:rPr>
+                <w:sz w:val="24"/>
+                <w:szCs w:val="24"/>
+              </w:rPr>
+              <w:t>[Sửa]</w:t>
+            </w:r>
+          </w:p>
+        </w:tc>
+        <w:tc>
+          <w:tcPr>
+            <w:tcW w:w="723" w:type="pct"/>
+          </w:tcPr>
+          <w:p>
+            <w:pPr>
+              <w:jc w:val="center"/>
+              <w:rPr>
+                <w:sz w:val="24"/>
+                <w:szCs w:val="24"/>
+              </w:rPr>
+            </w:pPr>
+            <w:r>
+              <w:rPr>
+                <w:sz w:val="24"/>
+                <w:szCs w:val="24"/>
+              </w:rPr>
+              <w:t>Click</w:t>
+            </w:r>
+          </w:p>
+        </w:tc>
+        <w:tc>
+          <w:tcPr>
+            <w:tcW w:w="3077" w:type="pct"/>
+          </w:tcPr>
+          <w:p>
+            <w:pPr>
+              <w:rPr>
+                <w:sz w:val="24"/>
+                <w:szCs w:val="24"/>
+              </w:rPr>
+            </w:pPr>
+            <w:r>
+              <w:rPr>
+                <w:sz w:val="24"/>
+                <w:szCs w:val="24"/>
+              </w:rPr>
+              <w:t xml:space="preserve">Validation, Cập nhật thông tin </w:t>
+            </w:r>
+            <w:r>
+              <w:rPr>
+                <w:sz w:val="24"/>
+                <w:szCs w:val="24"/>
+              </w:rPr>
+              <w:t xml:space="preserve">hàng </w:t>
+            </w:r>
+            <w:r>
+              <w:rPr>
+                <w:sz w:val="24"/>
+                <w:szCs w:val="24"/>
+              </w:rPr>
+              <w:t>đang xem trên form vào CSDL</w:t>
+            </w:r>
+          </w:p>
+        </w:tc>
+      </w:tr>
+      <w:tr>
+        <w:tc>
+          <w:tcPr>
+            <w:tcW w:w="330" w:type="pct"/>
+          </w:tcPr>
+          <w:p>
+            <w:pPr>
+              <w:jc w:val="center"/>
+              <w:rPr>
+                <w:sz w:val="24"/>
+                <w:szCs w:val="24"/>
+              </w:rPr>
+            </w:pPr>
+            <w:r>
+              <w:rPr>
+                <w:sz w:val="24"/>
+                <w:szCs w:val="24"/>
+              </w:rPr>
+              <w:t>4</w:t>
+            </w:r>
+          </w:p>
+        </w:tc>
+        <w:tc>
+          <w:tcPr>
+            <w:tcW w:w="870" w:type="pct"/>
+          </w:tcPr>
+          <w:p>
+            <w:pPr>
+              <w:jc w:val="center"/>
+              <w:rPr>
+                <w:sz w:val="24"/>
+                <w:szCs w:val="24"/>
+              </w:rPr>
+            </w:pPr>
+            <w:r>
+              <w:rPr>
+                <w:sz w:val="24"/>
+                <w:szCs w:val="24"/>
+              </w:rPr>
+              <w:t>[Xóa]</w:t>
+            </w:r>
+          </w:p>
+        </w:tc>
+        <w:tc>
+          <w:tcPr>
+            <w:tcW w:w="723" w:type="pct"/>
+          </w:tcPr>
+          <w:p>
+            <w:pPr>
+              <w:jc w:val="center"/>
+              <w:rPr>
+                <w:sz w:val="24"/>
+                <w:szCs w:val="24"/>
+              </w:rPr>
+            </w:pPr>
+            <w:r>
+              <w:rPr>
+                <w:sz w:val="24"/>
+                <w:szCs w:val="24"/>
+              </w:rPr>
+              <w:t>Click</w:t>
+            </w:r>
+          </w:p>
+        </w:tc>
+        <w:tc>
+          <w:tcPr>
+            <w:tcW w:w="3077" w:type="pct"/>
+          </w:tcPr>
+          <w:p>
+            <w:pPr>
+              <w:rPr>
+                <w:sz w:val="24"/>
+                <w:szCs w:val="24"/>
+              </w:rPr>
+            </w:pPr>
+            <w:r>
+              <w:rPr>
+                <w:sz w:val="24"/>
+                <w:szCs w:val="24"/>
+              </w:rPr>
+              <w:t xml:space="preserve">Xóa </w:t>
+            </w:r>
+            <w:r>
+              <w:rPr>
+                <w:sz w:val="24"/>
+                <w:szCs w:val="24"/>
+              </w:rPr>
+              <w:t xml:space="preserve">hàng </w:t>
+            </w:r>
+            <w:r>
+              <w:rPr>
+                <w:sz w:val="24"/>
+                <w:szCs w:val="24"/>
+              </w:rPr>
+              <w:t>có mã đang xem trên form</w:t>
+            </w:r>
+          </w:p>
+        </w:tc>
+      </w:tr>
+      <w:tr>
+        <w:tc>
+          <w:tcPr>
+            <w:tcW w:w="330" w:type="pct"/>
+          </w:tcPr>
+          <w:p>
+            <w:pPr>
+              <w:jc w:val="center"/>
+              <w:rPr>
+                <w:sz w:val="24"/>
+                <w:szCs w:val="24"/>
+              </w:rPr>
+            </w:pPr>
+            <w:r>
+              <w:rPr>
+                <w:sz w:val="24"/>
+                <w:szCs w:val="24"/>
+              </w:rPr>
+              <w:t>5</w:t>
+            </w:r>
+          </w:p>
+        </w:tc>
+        <w:tc>
+          <w:tcPr>
+            <w:tcW w:w="870" w:type="pct"/>
+          </w:tcPr>
+          <w:p>
+            <w:pPr>
+              <w:jc w:val="center"/>
+              <w:rPr>
+                <w:sz w:val="24"/>
+                <w:szCs w:val="24"/>
+              </w:rPr>
+            </w:pPr>
+            <w:r>
+              <w:rPr>
+                <w:sz w:val="24"/>
+                <w:szCs w:val="24"/>
+              </w:rPr>
+              <w:t>[</w:t>
+            </w:r>
+            <w:r>
+              <w:rPr>
+                <w:sz w:val="24"/>
+                <w:szCs w:val="24"/>
+              </w:rPr>
+              <w:t>Bỏ Qua</w:t>
+            </w:r>
+            <w:r>
+              <w:rPr>
+                <w:sz w:val="24"/>
+                <w:szCs w:val="24"/>
+              </w:rPr>
+              <w:t>]</w:t>
+            </w:r>
+          </w:p>
+        </w:tc>
+        <w:tc>
+          <w:tcPr>
+            <w:tcW w:w="723" w:type="pct"/>
+          </w:tcPr>
+          <w:p>
+            <w:pPr>
+              <w:jc w:val="center"/>
+              <w:rPr>
+                <w:sz w:val="24"/>
+                <w:szCs w:val="24"/>
+              </w:rPr>
+            </w:pPr>
+            <w:r>
+              <w:rPr>
+                <w:sz w:val="24"/>
+                <w:szCs w:val="24"/>
+              </w:rPr>
+              <w:t>Click</w:t>
+            </w:r>
+          </w:p>
+        </w:tc>
+        <w:tc>
+          <w:tcPr>
+            <w:tcW w:w="3077" w:type="pct"/>
+          </w:tcPr>
+          <w:p>
+            <w:pPr>
+              <w:rPr>
+                <w:sz w:val="24"/>
+                <w:szCs w:val="24"/>
+              </w:rPr>
+            </w:pPr>
+            <w:r>
+              <w:rPr>
+                <w:sz w:val="24"/>
+                <w:szCs w:val="24"/>
+              </w:rPr>
+              <w:t>Xóa trắng form</w:t>
+            </w:r>
+          </w:p>
+        </w:tc>
+      </w:tr>
+      <w:tr>
+        <w:tc>
+          <w:tcPr>
+            <w:tcW w:w="330" w:type="pct"/>
+          </w:tcPr>
+          <w:p>
+            <w:pPr>
+              <w:jc w:val="center"/>
+              <w:rPr>
+                <w:sz w:val="24"/>
+                <w:szCs w:val="24"/>
+              </w:rPr>
+            </w:pPr>
+            <w:r>
+              <w:rPr>
+                <w:sz w:val="24"/>
+                <w:szCs w:val="24"/>
+              </w:rPr>
+              <w:t>6</w:t>
+            </w:r>
+          </w:p>
+        </w:tc>
+        <w:tc>
+          <w:tcPr>
+            <w:tcW w:w="870" w:type="pct"/>
+          </w:tcPr>
+          <w:p>
+            <w:pPr>
+              <w:jc w:val="center"/>
+              <w:rPr>
+                <w:sz w:val="24"/>
+                <w:szCs w:val="24"/>
+              </w:rPr>
+            </w:pPr>
+            <w:r>
+              <w:rPr>
+                <w:sz w:val="24"/>
+                <w:szCs w:val="24"/>
+              </w:rPr>
+              <w:t>Danh sách</w:t>
+            </w:r>
+          </w:p>
+        </w:tc>
+        <w:tc>
+          <w:tcPr>
+            <w:tcW w:w="723" w:type="pct"/>
+          </w:tcPr>
+          <w:p>
+            <w:pPr>
+              <w:jc w:val="center"/>
+              <w:rPr>
+                <w:sz w:val="24"/>
+                <w:szCs w:val="24"/>
+              </w:rPr>
+            </w:pPr>
+            <w:r>
+              <w:rPr>
+                <w:sz w:val="24"/>
+                <w:szCs w:val="24"/>
+              </w:rPr>
+              <w:t>Click</w:t>
+            </w:r>
+          </w:p>
+        </w:tc>
+        <w:tc>
+          <w:tcPr>
+            <w:tcW w:w="3077" w:type="pct"/>
+          </w:tcPr>
+          <w:p>
+            <w:pPr>
+              <w:rPr>
+                <w:sz w:val="24"/>
+                <w:szCs w:val="24"/>
+              </w:rPr>
+            </w:pPr>
+            <w:r>
+              <w:rPr>
+                <w:sz w:val="24"/>
+                <w:szCs w:val="24"/>
+              </w:rPr>
+              <w:t xml:space="preserve">Hiển thị thông tin của </w:t>
+            </w:r>
+            <w:r>
+              <w:rPr>
+                <w:sz w:val="24"/>
+                <w:szCs w:val="24"/>
+              </w:rPr>
+              <w:t>toàn bộ hàng</w:t>
+            </w:r>
+          </w:p>
+        </w:tc>
+      </w:tr>
+    </w:tbl>
     <w:p>
       <w:pPr>
         <w:rPr>
@@ -12833,6 +14836,71 @@
           <w:smallCaps/>
         </w:rPr>
       </w:pPr>
+      <w:r>
+        <w:rPr>
+          <w:b/>
+          <w:smallCaps/>
+          <w:noProof/>
+        </w:rPr>
+        <w:lastRenderedPageBreak/>
+        <w:drawing>
+          <wp:inline distT="0" distB="0" distL="0" distR="0" wp14:anchorId="72556AF5" wp14:editId="4FBFCA14">
+            <wp:extent cx="3022600" cy="3492500"/>
+            <wp:effectExtent l="0" t="0" r="6350" b="0"/>
+            <wp:docPr id="12" name="Picture 12"/>
+            <wp:cNvGraphicFramePr>
+              <a:graphicFrameLocks xmlns:a="http://schemas.openxmlformats.org/drawingml/2006/main" noChangeAspect="1"/>
+            </wp:cNvGraphicFramePr>
+            <a:graphic xmlns:a="http://schemas.openxmlformats.org/drawingml/2006/main">
+              <a:graphicData uri="http://schemas.openxmlformats.org/drawingml/2006/picture">
+                <pic:pic xmlns:pic="http://schemas.openxmlformats.org/drawingml/2006/picture">
+                  <pic:nvPicPr>
+                    <pic:cNvPr id="0" name="Picture 4"/>
+                    <pic:cNvPicPr>
+                      <a:picLocks noChangeAspect="1" noChangeArrowheads="1"/>
+                    </pic:cNvPicPr>
+                  </pic:nvPicPr>
+                  <pic:blipFill>
+                    <a:blip r:embed="rId21">
+                      <a:extLst>
+                        <a:ext uri="{28A0092B-C50C-407E-A947-70E740481C1C}">
+                          <a14:useLocalDpi xmlns:a14="http://schemas.microsoft.com/office/drawing/2010/main" val="0"/>
+                        </a:ext>
+                      </a:extLst>
+                    </a:blip>
+                    <a:srcRect/>
+                    <a:stretch>
+                      <a:fillRect/>
+                    </a:stretch>
+                  </pic:blipFill>
+                  <pic:spPr bwMode="auto">
+                    <a:xfrm>
+                      <a:off x="0" y="0"/>
+                      <a:ext cx="3022600" cy="3492500"/>
+                    </a:xfrm>
+                    <a:prstGeom prst="rect">
+                      <a:avLst/>
+                    </a:prstGeom>
+                    <a:noFill/>
+                    <a:ln>
+                      <a:noFill/>
+                    </a:ln>
+                  </pic:spPr>
+                </pic:pic>
+              </a:graphicData>
+            </a:graphic>
+          </wp:inline>
+        </w:drawing>
+      </w:r>
+    </w:p>
+    <w:p>
+      <w:pPr>
+        <w:jc w:val="center"/>
+        <w:rPr>
+          <w:b/>
+          <w:smallCaps/>
+        </w:rPr>
+      </w:pPr>
     </w:p>
     <w:p>
       <w:pPr>
@@ -12857,9 +14925,9 @@
       </w:tblPr>
       <w:tblGrid>
         <w:gridCol w:w="618"/>
-        <w:gridCol w:w="1628"/>
-        <w:gridCol w:w="1353"/>
-        <w:gridCol w:w="5760"/>
+        <w:gridCol w:w="2078"/>
+        <w:gridCol w:w="1529"/>
+        <w:gridCol w:w="5134"/>
       </w:tblGrid>
       <w:tr>
         <w:tc>
@@ -12892,7 +14960,7 @@
         </w:tc>
         <w:tc>
           <w:tcPr>
-            <w:tcW w:w="870" w:type="pct"/>
+            <w:tcW w:w="1110" w:type="pct"/>
             <w:shd w:val="clear" w:color="auto" w:fill="F2F2F2" w:themeFill="background1" w:themeFillShade="F2"/>
           </w:tcPr>
           <w:p>
@@ -12920,7 +14988,7 @@
         </w:tc>
         <w:tc>
           <w:tcPr>
-            <w:tcW w:w="723" w:type="pct"/>
+            <w:tcW w:w="817" w:type="pct"/>
             <w:shd w:val="clear" w:color="auto" w:fill="F2F2F2" w:themeFill="background1" w:themeFillShade="F2"/>
           </w:tcPr>
           <w:p>
@@ -12948,7 +15016,7 @@
         </w:tc>
         <w:tc>
           <w:tcPr>
-            <w:tcW w:w="3077" w:type="pct"/>
+            <w:tcW w:w="2743" w:type="pct"/>
             <w:shd w:val="clear" w:color="auto" w:fill="F2F2F2" w:themeFill="background1" w:themeFillShade="F2"/>
           </w:tcPr>
           <w:p>
@@ -13003,7 +15071,7 @@
         </w:tc>
         <w:tc>
           <w:tcPr>
-            <w:tcW w:w="870" w:type="pct"/>
+            <w:tcW w:w="1110" w:type="pct"/>
           </w:tcPr>
           <w:p>
             <w:pPr>
@@ -13017,34 +15085,39 @@
             </w:pPr>
             <w:r>
               <w:rPr>
+                <w:sz w:val="24"/>
+                <w:szCs w:val="24"/>
+              </w:rPr>
+              <w:t>Cửa sổ</w:t>
+            </w:r>
+          </w:p>
+        </w:tc>
+        <w:tc>
+          <w:tcPr>
+            <w:tcW w:w="817" w:type="pct"/>
+          </w:tcPr>
+          <w:p>
+            <w:pPr>
+              <w:jc w:val="left"/>
+              <w:rPr>
                 <w:rFonts w:ascii="Times New Roman Bold" w:hAnsi="Times New Roman Bold"/>
                 <w:smallCaps/>
                 <w:sz w:val="24"/>
                 <w:szCs w:val="24"/>
               </w:rPr>
-              <w:t>….</w:t>
-            </w:r>
-          </w:p>
-        </w:tc>
-        <w:tc>
-          <w:tcPr>
-            <w:tcW w:w="723" w:type="pct"/>
-          </w:tcPr>
-          <w:p>
-            <w:pPr>
-              <w:jc w:val="left"/>
-              <w:rPr>
-                <w:rFonts w:ascii="Times New Roman Bold" w:hAnsi="Times New Roman Bold"/>
-                <w:smallCaps/>
-                <w:sz w:val="24"/>
-                <w:szCs w:val="24"/>
-              </w:rPr>
-            </w:pPr>
-          </w:p>
-        </w:tc>
-        <w:tc>
-          <w:tcPr>
-            <w:tcW w:w="3077" w:type="pct"/>
+            </w:pPr>
+            <w:r>
+              <w:rPr>
+                <w:sz w:val="24"/>
+                <w:szCs w:val="24"/>
+              </w:rPr>
+              <w:t>Initialize</w:t>
+            </w:r>
+          </w:p>
+        </w:tc>
+        <w:tc>
+          <w:tcPr>
+            <w:tcW w:w="2743" w:type="pct"/>
           </w:tcPr>
           <w:p>
             <w:pPr>
@@ -13087,7 +15160,27 @@
         </w:tc>
         <w:tc>
           <w:tcPr>
-            <w:tcW w:w="870" w:type="pct"/>
+            <w:tcW w:w="1110" w:type="pct"/>
+          </w:tcPr>
+          <w:p>
+            <w:pPr>
+              <w:rPr>
+                <w:sz w:val="24"/>
+                <w:szCs w:val="24"/>
+              </w:rPr>
+            </w:pPr>
+            <w:r>
+              <w:rPr>
+                <w:sz w:val="24"/>
+                <w:szCs w:val="24"/>
+              </w:rPr>
+              <w:t>Đăng Nhập</w:t>
+            </w:r>
+          </w:p>
+        </w:tc>
+        <w:tc>
+          <w:tcPr>
+            <w:tcW w:w="817" w:type="pct"/>
           </w:tcPr>
           <w:p>
             <w:pPr>
@@ -13099,11 +15192,172 @@
                 <w:szCs w:val="24"/>
               </w:rPr>
             </w:pPr>
-          </w:p>
-        </w:tc>
-        <w:tc>
-          <w:tcPr>
-            <w:tcW w:w="723" w:type="pct"/>
+            <w:r>
+              <w:rPr>
+                <w:sz w:val="24"/>
+                <w:szCs w:val="24"/>
+              </w:rPr>
+              <w:t>Click</w:t>
+            </w:r>
+          </w:p>
+        </w:tc>
+        <w:tc>
+          <w:tcPr>
+            <w:tcW w:w="2743" w:type="pct"/>
+          </w:tcPr>
+          <w:p>
+            <w:pPr>
+              <w:rPr>
+                <w:sz w:val="24"/>
+                <w:szCs w:val="24"/>
+              </w:rPr>
+            </w:pPr>
+            <w:r>
+              <w:rPr>
+                <w:sz w:val="24"/>
+                <w:szCs w:val="24"/>
+              </w:rPr>
+              <w:t>Kiểm tra dữ liệu nhập</w:t>
+            </w:r>
+          </w:p>
+        </w:tc>
+      </w:tr>
+      <w:tr>
+        <w:tc>
+          <w:tcPr>
+            <w:tcW w:w="330" w:type="pct"/>
+          </w:tcPr>
+          <w:p>
+            <w:pPr>
+              <w:jc w:val="center"/>
+              <w:rPr>
+                <w:rFonts w:ascii="Times New Roman Bold" w:hAnsi="Times New Roman Bold"/>
+                <w:smallCaps/>
+                <w:sz w:val="24"/>
+                <w:szCs w:val="24"/>
+              </w:rPr>
+            </w:pPr>
+            <w:r>
+              <w:rPr>
+                <w:rFonts w:ascii="Times New Roman Bold" w:hAnsi="Times New Roman Bold"/>
+                <w:smallCaps/>
+                <w:sz w:val="24"/>
+                <w:szCs w:val="24"/>
+              </w:rPr>
+              <w:t>3</w:t>
+            </w:r>
+          </w:p>
+        </w:tc>
+        <w:tc>
+          <w:tcPr>
+            <w:tcW w:w="1110" w:type="pct"/>
+          </w:tcPr>
+          <w:p>
+            <w:pPr>
+              <w:rPr>
+                <w:sz w:val="24"/>
+                <w:szCs w:val="24"/>
+              </w:rPr>
+            </w:pPr>
+            <w:r>
+              <w:rPr>
+                <w:sz w:val="24"/>
+                <w:szCs w:val="24"/>
+              </w:rPr>
+              <w:t>Quên Mật Khẩu</w:t>
+            </w:r>
+          </w:p>
+        </w:tc>
+        <w:tc>
+          <w:tcPr>
+            <w:tcW w:w="817" w:type="pct"/>
+          </w:tcPr>
+          <w:p>
+            <w:pPr>
+              <w:rPr>
+                <w:sz w:val="24"/>
+                <w:szCs w:val="24"/>
+              </w:rPr>
+            </w:pPr>
+            <w:r>
+              <w:rPr>
+                <w:sz w:val="24"/>
+                <w:szCs w:val="24"/>
+              </w:rPr>
+              <w:t>Click</w:t>
+            </w:r>
+          </w:p>
+        </w:tc>
+        <w:tc>
+          <w:tcPr>
+            <w:tcW w:w="2743" w:type="pct"/>
+          </w:tcPr>
+          <w:p>
+            <w:pPr>
+              <w:rPr>
+                <w:sz w:val="24"/>
+                <w:szCs w:val="24"/>
+              </w:rPr>
+            </w:pPr>
+            <w:r>
+              <w:rPr>
+                <w:sz w:val="24"/>
+                <w:szCs w:val="24"/>
+              </w:rPr>
+              <w:t>Trả về mật khẩu mới</w:t>
+            </w:r>
+          </w:p>
+        </w:tc>
+      </w:tr>
+      <w:tr>
+        <w:tc>
+          <w:tcPr>
+            <w:tcW w:w="330" w:type="pct"/>
+          </w:tcPr>
+          <w:p>
+            <w:pPr>
+              <w:jc w:val="center"/>
+              <w:rPr>
+                <w:rFonts w:ascii="Times New Roman Bold" w:hAnsi="Times New Roman Bold"/>
+                <w:smallCaps/>
+                <w:sz w:val="24"/>
+                <w:szCs w:val="24"/>
+              </w:rPr>
+            </w:pPr>
+            <w:r>
+              <w:rPr>
+                <w:rFonts w:ascii="Times New Roman Bold" w:hAnsi="Times New Roman Bold"/>
+                <w:smallCaps/>
+                <w:sz w:val="24"/>
+                <w:szCs w:val="24"/>
+              </w:rPr>
+              <w:t>4</w:t>
+            </w:r>
+          </w:p>
+        </w:tc>
+        <w:tc>
+          <w:tcPr>
+            <w:tcW w:w="1110" w:type="pct"/>
+          </w:tcPr>
+          <w:p>
+            <w:pPr>
+              <w:rPr>
+                <w:sz w:val="24"/>
+                <w:szCs w:val="24"/>
+              </w:rPr>
+            </w:pPr>
+            <w:r>
+              <w:rPr>
+                <w:sz w:val="24"/>
+                <w:szCs w:val="24"/>
+              </w:rPr>
+              <w:t>Thoát</w:t>
+            </w:r>
+          </w:p>
+        </w:tc>
+        <w:tc>
+          <w:tcPr>
+            <w:tcW w:w="817" w:type="pct"/>
           </w:tcPr>
           <w:p>
             <w:pPr>
@@ -13115,15 +15369,51 @@
                 <w:szCs w:val="24"/>
               </w:rPr>
             </w:pPr>
-          </w:p>
-        </w:tc>
-        <w:tc>
-          <w:tcPr>
-            <w:tcW w:w="3077" w:type="pct"/>
-          </w:tcPr>
-          <w:p>
-            <w:pPr>
-              <w:jc w:val="left"/>
+            <w:r>
+              <w:rPr>
+                <w:sz w:val="24"/>
+                <w:szCs w:val="24"/>
+              </w:rPr>
+              <w:t>Click</w:t>
+            </w:r>
+          </w:p>
+        </w:tc>
+        <w:tc>
+          <w:tcPr>
+            <w:tcW w:w="2743" w:type="pct"/>
+          </w:tcPr>
+          <w:p>
+            <w:pPr>
+              <w:rPr>
+                <w:sz w:val="24"/>
+                <w:szCs w:val="24"/>
+              </w:rPr>
+            </w:pPr>
+            <w:r>
+              <w:rPr>
+                <w:sz w:val="24"/>
+                <w:szCs w:val="24"/>
+              </w:rPr>
+              <w:t>T</w:t>
+            </w:r>
+            <w:r>
+              <w:rPr>
+                <w:sz w:val="24"/>
+                <w:szCs w:val="24"/>
+              </w:rPr>
+              <w:t>hoát cửa sổ đăng nhập</w:t>
+            </w:r>
+          </w:p>
+        </w:tc>
+      </w:tr>
+      <w:tr>
+        <w:tc>
+          <w:tcPr>
+            <w:tcW w:w="330" w:type="pct"/>
+          </w:tcPr>
+          <w:p>
+            <w:pPr>
+              <w:jc w:val="center"/>
               <w:rPr>
                 <w:rFonts w:ascii="Times New Roman Bold" w:hAnsi="Times New Roman Bold"/>
                 <w:smallCaps/>
@@ -13131,6 +15421,82 @@
                 <w:szCs w:val="24"/>
               </w:rPr>
             </w:pPr>
+            <w:r>
+              <w:rPr>
+                <w:rFonts w:ascii="Times New Roman Bold" w:hAnsi="Times New Roman Bold"/>
+                <w:smallCaps/>
+                <w:sz w:val="24"/>
+                <w:szCs w:val="24"/>
+              </w:rPr>
+              <w:t>5</w:t>
+            </w:r>
+          </w:p>
+        </w:tc>
+        <w:tc>
+          <w:tcPr>
+            <w:tcW w:w="1110" w:type="pct"/>
+          </w:tcPr>
+          <w:p>
+            <w:pPr>
+              <w:rPr>
+                <w:sz w:val="24"/>
+                <w:szCs w:val="24"/>
+              </w:rPr>
+            </w:pPr>
+            <w:r>
+              <w:rPr>
+                <w:sz w:val="24"/>
+                <w:szCs w:val="24"/>
+              </w:rPr>
+              <w:t>Ghi Nhớ Mật Khẩu</w:t>
+            </w:r>
+          </w:p>
+        </w:tc>
+        <w:tc>
+          <w:tcPr>
+            <w:tcW w:w="817" w:type="pct"/>
+          </w:tcPr>
+          <w:p>
+            <w:pPr>
+              <w:rPr>
+                <w:sz w:val="24"/>
+                <w:szCs w:val="24"/>
+              </w:rPr>
+            </w:pPr>
+            <w:r>
+              <w:rPr>
+                <w:sz w:val="24"/>
+                <w:szCs w:val="24"/>
+              </w:rPr>
+              <w:t>Check Box</w:t>
+            </w:r>
+          </w:p>
+        </w:tc>
+        <w:tc>
+          <w:tcPr>
+            <w:tcW w:w="2743" w:type="pct"/>
+          </w:tcPr>
+          <w:p>
+            <w:pPr>
+              <w:rPr>
+                <w:sz w:val="24"/>
+                <w:szCs w:val="24"/>
+              </w:rPr>
+            </w:pPr>
+            <w:r>
+              <w:rPr>
+                <w:sz w:val="24"/>
+                <w:szCs w:val="24"/>
+              </w:rPr>
+              <w:t>L</w:t>
+            </w:r>
+            <w:r>
+              <w:rPr>
+                <w:sz w:val="24"/>
+                <w:szCs w:val="24"/>
+              </w:rPr>
+              <w:t>ưu mật khẩu đăng nhập</w:t>
+            </w:r>
           </w:p>
         </w:tc>
       </w:tr>
@@ -13140,7 +15506,66 @@
         <w:pStyle w:val="Heading4"/>
       </w:pPr>
       <w:r>
+        <w:lastRenderedPageBreak/>
         <w:t>Cửa sổ đổi mật khẩu</w:t>
+      </w:r>
+    </w:p>
+    <w:p>
+      <w:pPr>
+        <w:jc w:val="center"/>
+      </w:pPr>
+      <w:r>
+        <w:rPr>
+          <w:noProof/>
+        </w:rPr>
+        <w:drawing>
+          <wp:inline distT="0" distB="0" distL="0" distR="0" wp14:anchorId="4ECA2D1A" wp14:editId="6A50F673">
+            <wp:extent cx="2565400" cy="3251200"/>
+            <wp:effectExtent l="0" t="0" r="6350" b="6350"/>
+            <wp:docPr id="5" name="Picture 5"/>
+            <wp:cNvGraphicFramePr>
+              <a:graphicFrameLocks xmlns:a="http://schemas.openxmlformats.org/drawingml/2006/main" noChangeAspect="1"/>
+            </wp:cNvGraphicFramePr>
+            <a:graphic xmlns:a="http://schemas.openxmlformats.org/drawingml/2006/main">
+              <a:graphicData uri="http://schemas.openxmlformats.org/drawingml/2006/picture">
+                <pic:pic xmlns:pic="http://schemas.openxmlformats.org/drawingml/2006/picture">
+                  <pic:nvPicPr>
+                    <pic:cNvPr id="0" name="Picture 3"/>
+                    <pic:cNvPicPr>
+                      <a:picLocks noChangeAspect="1" noChangeArrowheads="1"/>
+                    </pic:cNvPicPr>
+                  </pic:nvPicPr>
+                  <pic:blipFill>
+                    <a:blip r:embed="rId22">
+                      <a:extLst>
+                        <a:ext uri="{28A0092B-C50C-407E-A947-70E740481C1C}">
+                          <a14:useLocalDpi xmlns:a14="http://schemas.microsoft.com/office/drawing/2010/main" val="0"/>
+                        </a:ext>
+                      </a:extLst>
+                    </a:blip>
+                    <a:srcRect/>
+                    <a:stretch>
+                      <a:fillRect/>
+                    </a:stretch>
+                  </pic:blipFill>
+                  <pic:spPr bwMode="auto">
+                    <a:xfrm>
+                      <a:off x="0" y="0"/>
+                      <a:ext cx="2565400" cy="3251200"/>
+                    </a:xfrm>
+                    <a:prstGeom prst="rect">
+                      <a:avLst/>
+                    </a:prstGeom>
+                    <a:noFill/>
+                    <a:ln>
+                      <a:noFill/>
+                    </a:ln>
+                  </pic:spPr>
+                </pic:pic>
+              </a:graphicData>
+            </a:graphic>
+          </wp:inline>
+        </w:drawing>
       </w:r>
     </w:p>
     <w:p>
@@ -13299,6 +15724,294 @@
                 <w:szCs w:val="24"/>
               </w:rPr>
               <w:t>Mô tả hoạt động</w:t>
+            </w:r>
+          </w:p>
+        </w:tc>
+      </w:tr>
+      <w:tr>
+        <w:tc>
+          <w:tcPr>
+            <w:tcW w:w="330" w:type="pct"/>
+            <w:shd w:val="clear" w:color="auto" w:fill="F2F2F2" w:themeFill="background1" w:themeFillShade="F2"/>
+          </w:tcPr>
+          <w:p>
+            <w:pPr>
+              <w:jc w:val="center"/>
+              <w:rPr>
+                <w:rFonts w:ascii="Times New Roman Bold" w:hAnsi="Times New Roman Bold"/>
+                <w:b/>
+                <w:smallCaps/>
+                <w:sz w:val="24"/>
+                <w:szCs w:val="24"/>
+              </w:rPr>
+            </w:pPr>
+            <w:r>
+              <w:rPr>
+                <w:rFonts w:ascii="Times New Roman Bold" w:hAnsi="Times New Roman Bold"/>
+                <w:b/>
+                <w:smallCaps/>
+                <w:sz w:val="24"/>
+                <w:szCs w:val="24"/>
+              </w:rPr>
+              <w:t>1</w:t>
+            </w:r>
+          </w:p>
+        </w:tc>
+        <w:tc>
+          <w:tcPr>
+            <w:tcW w:w="870" w:type="pct"/>
+            <w:shd w:val="clear" w:color="auto" w:fill="F2F2F2" w:themeFill="background1" w:themeFillShade="F2"/>
+          </w:tcPr>
+          <w:p>
+            <w:pPr>
+              <w:jc w:val="center"/>
+              <w:rPr>
+                <w:rFonts w:ascii="Times New Roman Bold" w:hAnsi="Times New Roman Bold"/>
+                <w:b/>
+                <w:smallCaps/>
+                <w:sz w:val="24"/>
+                <w:szCs w:val="24"/>
+              </w:rPr>
+            </w:pPr>
+            <w:r>
+              <w:rPr>
+                <w:sz w:val="24"/>
+                <w:szCs w:val="24"/>
+              </w:rPr>
+              <w:t>Cửa sổ</w:t>
+            </w:r>
+          </w:p>
+        </w:tc>
+        <w:tc>
+          <w:tcPr>
+            <w:tcW w:w="723" w:type="pct"/>
+            <w:shd w:val="clear" w:color="auto" w:fill="F2F2F2" w:themeFill="background1" w:themeFillShade="F2"/>
+          </w:tcPr>
+          <w:p>
+            <w:pPr>
+              <w:jc w:val="center"/>
+              <w:rPr>
+                <w:rFonts w:ascii="Times New Roman Bold" w:hAnsi="Times New Roman Bold"/>
+                <w:b/>
+                <w:smallCaps/>
+                <w:sz w:val="24"/>
+                <w:szCs w:val="24"/>
+              </w:rPr>
+            </w:pPr>
+            <w:r>
+              <w:rPr>
+                <w:sz w:val="24"/>
+                <w:szCs w:val="24"/>
+              </w:rPr>
+              <w:t>Initialize</w:t>
+            </w:r>
+          </w:p>
+        </w:tc>
+        <w:tc>
+          <w:tcPr>
+            <w:tcW w:w="3077" w:type="pct"/>
+            <w:shd w:val="clear" w:color="auto" w:fill="F2F2F2" w:themeFill="background1" w:themeFillShade="F2"/>
+          </w:tcPr>
+          <w:p>
+            <w:pPr>
+              <w:jc w:val="center"/>
+              <w:rPr>
+                <w:rFonts w:ascii="Times New Roman Bold" w:hAnsi="Times New Roman Bold"/>
+                <w:b/>
+                <w:smallCaps/>
+                <w:sz w:val="24"/>
+                <w:szCs w:val="24"/>
+              </w:rPr>
+            </w:pPr>
+          </w:p>
+        </w:tc>
+      </w:tr>
+      <w:tr>
+        <w:tc>
+          <w:tcPr>
+            <w:tcW w:w="330" w:type="pct"/>
+            <w:shd w:val="clear" w:color="auto" w:fill="F2F2F2" w:themeFill="background1" w:themeFillShade="F2"/>
+          </w:tcPr>
+          <w:p>
+            <w:pPr>
+              <w:jc w:val="center"/>
+              <w:rPr>
+                <w:rFonts w:ascii="Times New Roman Bold" w:hAnsi="Times New Roman Bold"/>
+                <w:b/>
+                <w:smallCaps/>
+                <w:sz w:val="24"/>
+                <w:szCs w:val="24"/>
+              </w:rPr>
+            </w:pPr>
+            <w:r>
+              <w:rPr>
+                <w:rFonts w:ascii="Times New Roman Bold" w:hAnsi="Times New Roman Bold"/>
+                <w:b/>
+                <w:smallCaps/>
+                <w:sz w:val="24"/>
+                <w:szCs w:val="24"/>
+              </w:rPr>
+              <w:t>2</w:t>
+            </w:r>
+          </w:p>
+        </w:tc>
+        <w:tc>
+          <w:tcPr>
+            <w:tcW w:w="870" w:type="pct"/>
+            <w:shd w:val="clear" w:color="auto" w:fill="F2F2F2" w:themeFill="background1" w:themeFillShade="F2"/>
+          </w:tcPr>
+          <w:p>
+            <w:pPr>
+              <w:jc w:val="center"/>
+              <w:rPr>
+                <w:sz w:val="24"/>
+                <w:szCs w:val="24"/>
+              </w:rPr>
+            </w:pPr>
+            <w:r>
+              <w:rPr>
+                <w:sz w:val="24"/>
+                <w:szCs w:val="24"/>
+              </w:rPr>
+              <w:t>Đổi Mật Khẩu</w:t>
+            </w:r>
+          </w:p>
+        </w:tc>
+        <w:tc>
+          <w:tcPr>
+            <w:tcW w:w="723" w:type="pct"/>
+            <w:shd w:val="clear" w:color="auto" w:fill="F2F2F2" w:themeFill="background1" w:themeFillShade="F2"/>
+          </w:tcPr>
+          <w:p>
+            <w:pPr>
+              <w:jc w:val="center"/>
+              <w:rPr>
+                <w:sz w:val="24"/>
+                <w:szCs w:val="24"/>
+              </w:rPr>
+            </w:pPr>
+            <w:r>
+              <w:rPr>
+                <w:sz w:val="24"/>
+                <w:szCs w:val="24"/>
+              </w:rPr>
+              <w:t>Click</w:t>
+            </w:r>
+          </w:p>
+        </w:tc>
+        <w:tc>
+          <w:tcPr>
+            <w:tcW w:w="3077" w:type="pct"/>
+            <w:shd w:val="clear" w:color="auto" w:fill="F2F2F2" w:themeFill="background1" w:themeFillShade="F2"/>
+          </w:tcPr>
+          <w:p>
+            <w:pPr>
+              <w:rPr>
+                <w:sz w:val="24"/>
+                <w:szCs w:val="24"/>
+              </w:rPr>
+            </w:pPr>
+            <w:r>
+              <w:rPr>
+                <w:sz w:val="24"/>
+                <w:szCs w:val="24"/>
+              </w:rPr>
+              <w:t>Kiểm tra dữ liệu nhập và tực hiện đổi mật khẩu</w:t>
+            </w:r>
+          </w:p>
+        </w:tc>
+      </w:tr>
+      <w:tr>
+        <w:tc>
+          <w:tcPr>
+            <w:tcW w:w="330" w:type="pct"/>
+            <w:shd w:val="clear" w:color="auto" w:fill="F2F2F2" w:themeFill="background1" w:themeFillShade="F2"/>
+          </w:tcPr>
+          <w:p>
+            <w:pPr>
+              <w:jc w:val="center"/>
+              <w:rPr>
+                <w:rFonts w:ascii="Times New Roman Bold" w:hAnsi="Times New Roman Bold"/>
+                <w:b/>
+                <w:smallCaps/>
+                <w:sz w:val="24"/>
+                <w:szCs w:val="24"/>
+              </w:rPr>
+            </w:pPr>
+            <w:r>
+              <w:rPr>
+                <w:rFonts w:ascii="Times New Roman Bold" w:hAnsi="Times New Roman Bold"/>
+                <w:b/>
+                <w:smallCaps/>
+                <w:sz w:val="24"/>
+                <w:szCs w:val="24"/>
+              </w:rPr>
+              <w:t>3</w:t>
+            </w:r>
+          </w:p>
+        </w:tc>
+        <w:tc>
+          <w:tcPr>
+            <w:tcW w:w="870" w:type="pct"/>
+            <w:shd w:val="clear" w:color="auto" w:fill="F2F2F2" w:themeFill="background1" w:themeFillShade="F2"/>
+          </w:tcPr>
+          <w:p>
+            <w:pPr>
+              <w:jc w:val="center"/>
+              <w:rPr>
+                <w:sz w:val="24"/>
+                <w:szCs w:val="24"/>
+              </w:rPr>
+            </w:pPr>
+            <w:r>
+              <w:rPr>
+                <w:sz w:val="24"/>
+                <w:szCs w:val="24"/>
+              </w:rPr>
+              <w:t>Thoát</w:t>
+            </w:r>
+          </w:p>
+        </w:tc>
+        <w:tc>
+          <w:tcPr>
+            <w:tcW w:w="723" w:type="pct"/>
+            <w:shd w:val="clear" w:color="auto" w:fill="F2F2F2" w:themeFill="background1" w:themeFillShade="F2"/>
+          </w:tcPr>
+          <w:p>
+            <w:pPr>
+              <w:jc w:val="center"/>
+              <w:rPr>
+                <w:sz w:val="24"/>
+                <w:szCs w:val="24"/>
+              </w:rPr>
+            </w:pPr>
+            <w:r>
+              <w:rPr>
+                <w:sz w:val="24"/>
+                <w:szCs w:val="24"/>
+              </w:rPr>
+              <w:t>Click</w:t>
+            </w:r>
+          </w:p>
+        </w:tc>
+        <w:tc>
+          <w:tcPr>
+            <w:tcW w:w="3077" w:type="pct"/>
+            <w:shd w:val="clear" w:color="auto" w:fill="F2F2F2" w:themeFill="background1" w:themeFillShade="F2"/>
+          </w:tcPr>
+          <w:p>
+            <w:pPr>
+              <w:rPr>
+                <w:sz w:val="24"/>
+                <w:szCs w:val="24"/>
+              </w:rPr>
+            </w:pPr>
+            <w:r>
+              <w:rPr>
+                <w:sz w:val="24"/>
+                <w:szCs w:val="24"/>
+              </w:rPr>
+              <w:t>Thoát cửa sổ đổi mật khẩu</w:t>
             </w:r>
           </w:p>
         </w:tc>
@@ -13480,7 +16193,7 @@
                     </pic:cNvPicPr>
                   </pic:nvPicPr>
                   <pic:blipFill>
-                    <a:blip r:embed="rId17"/>
+                    <a:blip r:embed="rId23"/>
                     <a:stretch>
                       <a:fillRect/>
                     </a:stretch>
@@ -13529,7 +16242,7 @@
                     <pic:cNvPicPr/>
                   </pic:nvPicPr>
                   <pic:blipFill>
-                    <a:blip r:embed="rId18"/>
+                    <a:blip r:embed="rId24"/>
                     <a:stretch>
                       <a:fillRect/>
                     </a:stretch>
@@ -15585,7 +18298,7 @@
                     </pic:cNvPicPr>
                   </pic:nvPicPr>
                   <pic:blipFill>
-                    <a:blip r:embed="rId19">
+                    <a:blip r:embed="rId25">
                       <a:extLst>
                         <a:ext uri="{28A0092B-C50C-407E-A947-70E740481C1C}">
                           <a14:useLocalDpi xmlns:a14="http://schemas.microsoft.com/office/drawing/2010/main" val="0"/>
@@ -16691,7 +19404,7 @@
                     </pic:cNvPicPr>
                   </pic:nvPicPr>
                   <pic:blipFill>
-                    <a:blip r:embed="rId20">
+                    <a:blip r:embed="rId26">
                       <a:extLst>
                         <a:ext uri="{28A0092B-C50C-407E-A947-70E740481C1C}">
                           <a14:useLocalDpi xmlns:a14="http://schemas.microsoft.com/office/drawing/2010/main" val="0"/>
@@ -17408,9 +20121,9 @@
                   <o:lock v:ext="edit" aspectratio="t"/>
                 </v:shapetype>
                 <v:shape id="_x0000_i1025" type="#_x0000_t75" style="width:422.5pt;height:138.5pt" o:ole="">
-                  <v:imagedata r:id="rId21" o:title=""/>
+                  <v:imagedata r:id="rId27" o:title=""/>
                 </v:shape>
-                <o:OLEObject Type="Embed" ProgID="PBrush" ShapeID="_x0000_i1025" DrawAspect="Content" ObjectID="_1664277863" r:id="rId22"/>
+                <o:OLEObject Type="Embed" ProgID="PBrush" ShapeID="_x0000_i1025" DrawAspect="Content" ObjectID="_1664355142" r:id="rId28"/>
               </w:object>
             </w:r>
           </w:p>
@@ -18286,9 +20999,9 @@
             <w:r>
               <w:object w:dxaOrig="7640" w:dyaOrig="3830" w14:anchorId="46F79672">
                 <v:shape id="_x0000_i1026" type="#_x0000_t75" style="width:382pt;height:191.5pt" o:ole="">
-                  <v:imagedata r:id="rId23" o:title=""/>
+                  <v:imagedata r:id="rId29" o:title=""/>
                 </v:shape>
-                <o:OLEObject Type="Embed" ProgID="PBrush" ShapeID="_x0000_i1026" DrawAspect="Content" ObjectID="_1664277864" r:id="rId24"/>
+                <o:OLEObject Type="Embed" ProgID="PBrush" ShapeID="_x0000_i1026" DrawAspect="Content" ObjectID="_1664355143" r:id="rId30"/>
               </w:object>
             </w:r>
           </w:p>
@@ -41984,7 +44697,7 @@
                     <pic:cNvPicPr/>
                   </pic:nvPicPr>
                   <pic:blipFill>
-                    <a:blip r:embed="rId25"/>
+                    <a:blip r:embed="rId31"/>
                     <a:stretch>
                       <a:fillRect/>
                     </a:stretch>
@@ -42054,7 +44767,7 @@
                     <pic:cNvPicPr/>
                   </pic:nvPicPr>
                   <pic:blipFill>
-                    <a:blip r:embed="rId26"/>
+                    <a:blip r:embed="rId32"/>
                     <a:stretch>
                       <a:fillRect/>
                     </a:stretch>
@@ -42161,7 +44874,7 @@
                     <pic:cNvPicPr/>
                   </pic:nvPicPr>
                   <pic:blipFill>
-                    <a:blip r:embed="rId27"/>
+                    <a:blip r:embed="rId33"/>
                     <a:stretch>
                       <a:fillRect/>
                     </a:stretch>
@@ -46555,6 +49268,7 @@
   </w:compat>
   <w:rsids>
     <w:rsidRoot w:val="00A61215"/>
+    <w:rsid w:val="002F37AD"/>
     <w:rsid w:val="003B5F66"/>
     <w:rsid w:val="004B64E4"/>
     <w:rsid w:val="006F10D8"/>

</xml_diff>